<commit_message>
Upravení zase dokumentace (beta++)
</commit_message>
<xml_diff>
--- a/DPMP-ADÁMEK-MICHAL-4BI-PELIKAN.docx
+++ b/DPMP-ADÁMEK-MICHAL-4BI-PELIKAN.docx
@@ -5318,7 +5318,7 @@
         <w:pStyle w:val="Titulek"/>
         <w:jc w:val="center"/>
       </w:pPr>
-      <w:bookmarkStart w:id="23" w:name="_Toc193474605"/>
+      <w:bookmarkStart w:id="23" w:name="_Toc193908553"/>
       <w:r>
         <w:t xml:space="preserve">Obrázek  </w:t>
       </w:r>
@@ -5411,7 +5411,7 @@
         <w:pStyle w:val="Titulek"/>
         <w:jc w:val="center"/>
       </w:pPr>
-      <w:bookmarkStart w:id="24" w:name="_Toc193474606"/>
+      <w:bookmarkStart w:id="24" w:name="_Toc193908554"/>
       <w:r>
         <w:t xml:space="preserve">Obrázek  </w:t>
       </w:r>
@@ -5497,7 +5497,7 @@
         <w:pStyle w:val="Titulek"/>
         <w:jc w:val="center"/>
       </w:pPr>
-      <w:bookmarkStart w:id="25" w:name="_Toc193474607"/>
+      <w:bookmarkStart w:id="25" w:name="_Toc193908555"/>
       <w:r>
         <w:t xml:space="preserve">Obrázek  </w:t>
       </w:r>
@@ -5680,7 +5680,7 @@
         <w:pStyle w:val="Titulek"/>
         <w:jc w:val="center"/>
       </w:pPr>
-      <w:bookmarkStart w:id="27" w:name="_Toc193474608"/>
+      <w:bookmarkStart w:id="27" w:name="_Toc193908556"/>
       <w:r>
         <w:t xml:space="preserve">Obrázek  </w:t>
       </w:r>
@@ -5765,7 +5765,7 @@
         <w:pStyle w:val="Titulek"/>
         <w:jc w:val="center"/>
       </w:pPr>
-      <w:bookmarkStart w:id="28" w:name="_Toc193474609"/>
+      <w:bookmarkStart w:id="28" w:name="_Toc193908557"/>
       <w:r>
         <w:t xml:space="preserve">Obrázek  </w:t>
       </w:r>
@@ -6042,7 +6042,7 @@
           <w:szCs w:val="22"/>
         </w:rPr>
       </w:pPr>
-      <w:bookmarkStart w:id="30" w:name="_Toc193474610"/>
+      <w:bookmarkStart w:id="30" w:name="_Toc193908558"/>
       <w:r>
         <w:t xml:space="preserve">Obrázek  </w:t>
       </w:r>
@@ -6595,7 +6595,7 @@
         <w:pStyle w:val="Titulek"/>
         <w:jc w:val="center"/>
       </w:pPr>
-      <w:bookmarkStart w:id="37" w:name="_Toc193474611"/>
+      <w:bookmarkStart w:id="37" w:name="_Toc193908559"/>
       <w:r>
         <w:t xml:space="preserve">Obrázek  </w:t>
       </w:r>
@@ -7402,7 +7402,7 @@
         <w:pStyle w:val="Titulek"/>
         <w:jc w:val="center"/>
       </w:pPr>
-      <w:bookmarkStart w:id="47" w:name="_Toc193474612"/>
+      <w:bookmarkStart w:id="47" w:name="_Toc193908560"/>
       <w:r>
         <w:t xml:space="preserve">Obrázek  </w:t>
       </w:r>
@@ -7475,7 +7475,7 @@
           <w:color w:val="auto"/>
         </w:rPr>
       </w:pPr>
-      <w:bookmarkStart w:id="48" w:name="_Toc193474613"/>
+      <w:bookmarkStart w:id="48" w:name="_Toc193908561"/>
       <w:r>
         <w:t xml:space="preserve">Obrázek  </w:t>
       </w:r>
@@ -8036,7 +8036,7 @@
           <w:color w:val="auto"/>
         </w:rPr>
       </w:pPr>
-      <w:bookmarkStart w:id="56" w:name="_Toc193474614"/>
+      <w:bookmarkStart w:id="56" w:name="_Toc193908562"/>
       <w:r>
         <w:t xml:space="preserve">Obrázek  </w:t>
       </w:r>
@@ -8629,6 +8629,183 @@
     </w:p>
     <w:p>
       <w:pPr>
+        <w:keepNext/>
+        <w:spacing w:after="0"/>
+        <w:jc w:val="center"/>
+      </w:pPr>
+      <w:r>
+        <w:rPr>
+          <w:noProof/>
+        </w:rPr>
+        <w:lastRenderedPageBreak/>
+        <w:drawing>
+          <wp:inline distT="0" distB="0" distL="0" distR="0" wp14:anchorId="41671686" wp14:editId="61B4C796">
+            <wp:extent cx="2375065" cy="2160000"/>
+            <wp:effectExtent l="0" t="0" r="6350" b="0"/>
+            <wp:docPr id="553479754" name="Obrázek 1" descr="Obsah obrázku měsíc, snímek obrazovky, kreslené&#10;&#10;Obsah vygenerovaný umělou inteligencí může být nesprávný."/>
+            <wp:cNvGraphicFramePr>
+              <a:graphicFrameLocks xmlns:a="http://schemas.openxmlformats.org/drawingml/2006/main" noChangeAspect="1"/>
+            </wp:cNvGraphicFramePr>
+            <a:graphic xmlns:a="http://schemas.openxmlformats.org/drawingml/2006/main">
+              <a:graphicData uri="http://schemas.openxmlformats.org/drawingml/2006/picture">
+                <pic:pic xmlns:pic="http://schemas.openxmlformats.org/drawingml/2006/picture">
+                  <pic:nvPicPr>
+                    <pic:cNvPr id="553479754" name="Obrázek 1" descr="Obsah obrázku měsíc, snímek obrazovky, kreslené&#10;&#10;Obsah vygenerovaný umělou inteligencí může být nesprávný."/>
+                    <pic:cNvPicPr>
+                      <a:picLocks noChangeAspect="1" noChangeArrowheads="1"/>
+                    </pic:cNvPicPr>
+                  </pic:nvPicPr>
+                  <pic:blipFill rotWithShape="1">
+                    <a:blip r:embed="rId19">
+                      <a:extLst>
+                        <a:ext uri="{28A0092B-C50C-407E-A947-70E740481C1C}">
+                          <a14:useLocalDpi xmlns:a14="http://schemas.microsoft.com/office/drawing/2010/main" val="0"/>
+                        </a:ext>
+                      </a:extLst>
+                    </a:blip>
+                    <a:srcRect l="27651" t="3118" r="30296" b="36882"/>
+                    <a:stretch/>
+                  </pic:blipFill>
+                  <pic:spPr bwMode="auto">
+                    <a:xfrm>
+                      <a:off x="0" y="0"/>
+                      <a:ext cx="2375065" cy="2160000"/>
+                    </a:xfrm>
+                    <a:prstGeom prst="rect">
+                      <a:avLst/>
+                    </a:prstGeom>
+                    <a:noFill/>
+                    <a:ln>
+                      <a:noFill/>
+                    </a:ln>
+                    <a:extLst>
+                      <a:ext uri="{53640926-AAD7-44D8-BBD7-CCE9431645EC}">
+                        <a14:shadowObscured xmlns:a14="http://schemas.microsoft.com/office/drawing/2010/main"/>
+                      </a:ext>
+                    </a:extLst>
+                  </pic:spPr>
+                </pic:pic>
+              </a:graphicData>
+            </a:graphic>
+          </wp:inline>
+        </w:drawing>
+      </w:r>
+    </w:p>
+    <w:p>
+      <w:pPr>
+        <w:pStyle w:val="Titulek"/>
+        <w:jc w:val="center"/>
+      </w:pPr>
+      <w:bookmarkStart w:id="64" w:name="_Toc193908563"/>
+      <w:r>
+        <w:t xml:space="preserve">Obrázek  </w:t>
+      </w:r>
+      <w:fldSimple w:instr=" SEQ Obrázek_ \* ARABIC ">
+        <w:r>
+          <w:rPr>
+            <w:noProof/>
+          </w:rPr>
+          <w:t>11</w:t>
+        </w:r>
+      </w:fldSimple>
+      <w:r>
+        <w:t>: Den</w:t>
+      </w:r>
+      <w:r>
+        <w:t xml:space="preserve">, </w:t>
+      </w:r>
+      <w:r>
+        <w:t>slunce</w:t>
+      </w:r>
+      <w:r>
+        <w:t xml:space="preserve"> </w:t>
+      </w:r>
+      <w:r>
+        <w:t>(vlastní zdroj)</w:t>
+      </w:r>
+      <w:bookmarkEnd w:id="64"/>
+    </w:p>
+    <w:p>
+      <w:pPr>
+        <w:keepNext/>
+        <w:spacing w:after="0"/>
+        <w:jc w:val="center"/>
+      </w:pPr>
+      <w:r>
+        <w:drawing>
+          <wp:inline distT="0" distB="0" distL="0" distR="0" wp14:anchorId="3FD69E2D" wp14:editId="6ADD2685">
+            <wp:extent cx="2382345" cy="2160000"/>
+            <wp:effectExtent l="0" t="0" r="0" b="0"/>
+            <wp:docPr id="179620338" name="Obrázek 1" descr="Obsah obrázku měsíc, kreslené&#10;&#10;Obsah vygenerovaný umělou inteligencí může být nesprávný."/>
+            <wp:cNvGraphicFramePr>
+              <a:graphicFrameLocks xmlns:a="http://schemas.openxmlformats.org/drawingml/2006/main" noChangeAspect="1"/>
+            </wp:cNvGraphicFramePr>
+            <a:graphic xmlns:a="http://schemas.openxmlformats.org/drawingml/2006/main">
+              <a:graphicData uri="http://schemas.openxmlformats.org/drawingml/2006/picture">
+                <pic:pic xmlns:pic="http://schemas.openxmlformats.org/drawingml/2006/picture">
+                  <pic:nvPicPr>
+                    <pic:cNvPr id="179620338" name="Obrázek 1" descr="Obsah obrázku měsíc, kreslené&#10;&#10;Obsah vygenerovaný umělou inteligencí může být nesprávný."/>
+                    <pic:cNvPicPr/>
+                  </pic:nvPicPr>
+                  <pic:blipFill rotWithShape="1">
+                    <a:blip r:embed="rId20"/>
+                    <a:srcRect l="12963" r="27805" b="38875"/>
+                    <a:stretch/>
+                  </pic:blipFill>
+                  <pic:spPr bwMode="auto">
+                    <a:xfrm>
+                      <a:off x="0" y="0"/>
+                      <a:ext cx="2382345" cy="2160000"/>
+                    </a:xfrm>
+                    <a:prstGeom prst="rect">
+                      <a:avLst/>
+                    </a:prstGeom>
+                    <a:ln>
+                      <a:noFill/>
+                    </a:ln>
+                    <a:extLst>
+                      <a:ext uri="{53640926-AAD7-44D8-BBD7-CCE9431645EC}">
+                        <a14:shadowObscured xmlns:a14="http://schemas.microsoft.com/office/drawing/2010/main"/>
+                      </a:ext>
+                    </a:extLst>
+                  </pic:spPr>
+                </pic:pic>
+              </a:graphicData>
+            </a:graphic>
+          </wp:inline>
+        </w:drawing>
+      </w:r>
+    </w:p>
+    <w:p>
+      <w:pPr>
+        <w:pStyle w:val="Titulek"/>
+        <w:jc w:val="center"/>
+      </w:pPr>
+      <w:bookmarkStart w:id="65" w:name="_Toc193908564"/>
+      <w:r>
+        <w:t xml:space="preserve">Obrázek  </w:t>
+      </w:r>
+      <w:fldSimple w:instr=" SEQ Obrázek_ \* ARABIC ">
+        <w:r>
+          <w:rPr>
+            <w:noProof/>
+          </w:rPr>
+          <w:t>12</w:t>
+        </w:r>
+      </w:fldSimple>
+      <w:r>
+        <w:t>: Noc</w:t>
+      </w:r>
+      <w:r>
+        <w:t xml:space="preserve">, měsíc </w:t>
+      </w:r>
+      <w:r>
+        <w:t>(vlastní zdroj)</w:t>
+      </w:r>
+      <w:bookmarkEnd w:id="65"/>
+    </w:p>
+    <w:p>
+      <w:pPr>
         <w:pStyle w:val="Nadpis4"/>
         <w:rPr>
           <w:i w:val="0"/>
@@ -8744,47 +8921,47 @@
         <w:t>dni,</w:t>
       </w:r>
       <w:r>
-        <w:t xml:space="preserve"> když by bylo objektem slunce tak se při dosažení </w:t>
+        <w:t xml:space="preserve"> když by bylo objektem slunce tak se při dosažení bodu, který je poblíž maximální hodnoty</w:t>
+      </w:r>
+      <w:r>
+        <w:t>, začne okolí ztmavovat a v opačném případě</w:t>
+      </w:r>
+      <w:r>
+        <w:t>, pokud by byl objektem měsíc tak se na stejném místě stane zase to, že se pozadí začne rozjasňovat</w:t>
+      </w:r>
+      <w:r>
+        <w:t>.</w:t>
+      </w:r>
+    </w:p>
+    <w:p>
+      <w:pPr>
+        <w:pStyle w:val="Nadpis3"/>
+      </w:pPr>
+      <w:bookmarkStart w:id="66" w:name="_Toc193899272"/>
+      <w:r>
+        <w:t>Katastrofa</w:t>
+      </w:r>
+      <w:bookmarkEnd w:id="66"/>
+    </w:p>
+    <w:p>
+      <w:r>
+        <w:t>Katastrofa slouží hráči jako zvýhodnění oproti nepříteli zejména v</w:t>
+      </w:r>
+      <w:r>
+        <w:t xml:space="preserve"> </w:t>
+      </w:r>
+      <w:r>
+        <w:t>protivníkově</w:t>
+      </w:r>
+      <w:r>
+        <w:t xml:space="preserve"> výrobě.</w:t>
+      </w:r>
+      <w:r>
+        <w:t xml:space="preserve"> Zvýhodnění nastává v tom, že hráč si může díky katastrofě získávat peníze tím, že </w:t>
       </w:r>
       <w:r>
         <w:lastRenderedPageBreak/>
-        <w:t>bodu, který je poblíž maximální hodnoty</w:t>
-      </w:r>
-      <w:r>
-        <w:t>, začne okolí ztmavovat a v opačném případě</w:t>
-      </w:r>
-      <w:r>
-        <w:t>, pokud by byl objektem měsíc tak se na stejném místě stane zase to, že se pozadí začne rozjasňovat</w:t>
-      </w:r>
-      <w:r>
-        <w:t>.</w:t>
-      </w:r>
-    </w:p>
-    <w:p>
-      <w:pPr>
-        <w:pStyle w:val="Nadpis3"/>
-      </w:pPr>
-      <w:bookmarkStart w:id="64" w:name="_Toc193899272"/>
-      <w:r>
-        <w:t>Katastrofa</w:t>
-      </w:r>
-      <w:bookmarkEnd w:id="64"/>
-    </w:p>
-    <w:p>
-      <w:r>
-        <w:t>Katastrofa slouží hráči jako zvýhodnění oproti nepříteli zejména v</w:t>
-      </w:r>
-      <w:r>
-        <w:t xml:space="preserve"> </w:t>
-      </w:r>
-      <w:r>
-        <w:t>protivníkově</w:t>
-      </w:r>
-      <w:r>
-        <w:t xml:space="preserve"> výrobě.</w:t>
-      </w:r>
-      <w:r>
-        <w:t xml:space="preserve"> Zvýhodnění nastává v tom, že hráč si může díky katastrofě získávat peníze tím, že zabijí nepřátelské jednotky za pomoci katastrofy</w:t>
+        <w:t>zabijí nepřátelské jednotky za pomoci katastrofy</w:t>
       </w:r>
       <w:r>
         <w:t xml:space="preserve">, která se dobijí </w:t>
@@ -8941,7 +9118,7 @@
                     </pic:cNvPicPr>
                   </pic:nvPicPr>
                   <pic:blipFill>
-                    <a:blip r:embed="rId19">
+                    <a:blip r:embed="rId21">
                       <a:extLst>
                         <a:ext uri="{28A0092B-C50C-407E-A947-70E740481C1C}">
                           <a14:useLocalDpi xmlns:a14="http://schemas.microsoft.com/office/drawing/2010/main" val="0"/>
@@ -8981,7 +9158,7 @@
           <w:color w:val="00B050"/>
         </w:rPr>
       </w:pPr>
-      <w:bookmarkStart w:id="65" w:name="_Toc193474615"/>
+      <w:bookmarkStart w:id="67" w:name="_Toc193908565"/>
       <w:r>
         <w:t xml:space="preserve">Obrázek  </w:t>
       </w:r>
@@ -8990,7 +9167,7 @@
           <w:rPr>
             <w:noProof/>
           </w:rPr>
-          <w:t>11</w:t>
+          <w:t>13</w:t>
         </w:r>
       </w:fldSimple>
       <w:r>
@@ -8999,17 +9176,17 @@
       <w:r>
         <w:t xml:space="preserve"> (vlastní zdroj)</w:t>
       </w:r>
-      <w:bookmarkEnd w:id="65"/>
+      <w:bookmarkEnd w:id="67"/>
     </w:p>
     <w:p>
       <w:pPr>
         <w:pStyle w:val="Nadpis3"/>
       </w:pPr>
-      <w:bookmarkStart w:id="66" w:name="_Toc193899273"/>
+      <w:bookmarkStart w:id="68" w:name="_Toc193899273"/>
       <w:r>
         <w:t>Mini mapa</w:t>
       </w:r>
-      <w:bookmarkEnd w:id="66"/>
+      <w:bookmarkEnd w:id="68"/>
     </w:p>
     <w:p>
       <w:r>
@@ -9054,23 +9231,34 @@
       </w:r>
       <w:proofErr w:type="spellEnd"/>
       <w:r>
-        <w:t xml:space="preserve"> je vytvořena přes posuvník, ve kterém se nastaví </w:t>
+        <w:t xml:space="preserve"> je vytvořena přes posuvník, ve kterém se nastaví minimální hodnota na nulu, která zobrazuje obrazovku úplně na levé straně.</w:t>
+      </w:r>
+      <w:r>
+        <w:t xml:space="preserve"> Druhá strana se nastaví podle vzdálenosti levého a pravého hraničního bodu </w:t>
+      </w:r>
+      <w:r>
+        <w:t>kamery.</w:t>
+      </w:r>
+      <w:r>
+        <w:t xml:space="preserve"> Následně vypočítaná vzdálenost mezi body se dosadí do maximální hodnoty posuvníku a pokud tedy kamera bude na pravé straně neboli na konci mapy, tak v posuvníku to bude zobrazovat maximální hodnotu</w:t>
+      </w:r>
+      <w:r>
+        <w:t xml:space="preserve">. </w:t>
+      </w:r>
+      <w:proofErr w:type="spellStart"/>
+      <w:r>
+        <w:t>Minimapa</w:t>
+      </w:r>
+      <w:proofErr w:type="spellEnd"/>
+      <w:r>
+        <w:t xml:space="preserve"> je pro hráče interaktivní z toho pohledu, že s posuvníkem může pohybovat a tím pádem pohybuje s kamerou bez využití klávesnice nebo bodů posunu pro </w:t>
       </w:r>
       <w:r>
         <w:lastRenderedPageBreak/>
-        <w:t>minimální hodnota na nulu, která zobrazuje obrazovku úplně na levé straně.</w:t>
-      </w:r>
-      <w:r>
-        <w:t xml:space="preserve"> Druhá strana se nastaví podle vzdálenosti levého a pravého hraničního bodu </w:t>
-      </w:r>
-      <w:r>
-        <w:t>kamery.</w:t>
-      </w:r>
-      <w:r>
-        <w:t xml:space="preserve"> Následně vypočítaná vzdálenost mezi body se dosadí do maximální hodnoty posuvníku a pokud tedy kamera bude na pravé straně neboli na konci mapy, tak v posuvníku to bude zobrazovat maximální hodnotu</w:t>
-      </w:r>
-      <w:r>
-        <w:t xml:space="preserve">. </w:t>
+        <w:t>myš.</w:t>
+      </w:r>
+      <w:r>
+        <w:t xml:space="preserve"> </w:t>
       </w:r>
       <w:proofErr w:type="spellStart"/>
       <w:r>
@@ -9078,17 +9266,6 @@
       </w:r>
       <w:proofErr w:type="spellEnd"/>
       <w:r>
-        <w:t xml:space="preserve"> je pro hráče interaktivní z toho pohledu, že s posuvníkem může pohybovat a tím pádem pohybuje s kamerou bez využití klávesnice nebo bodů posunu pro myš.</w:t>
-      </w:r>
-      <w:r>
-        <w:t xml:space="preserve"> </w:t>
-      </w:r>
-      <w:proofErr w:type="spellStart"/>
-      <w:r>
-        <w:t>Minimapa</w:t>
-      </w:r>
-      <w:proofErr w:type="spellEnd"/>
-      <w:r>
         <w:t xml:space="preserve"> se nachází v pravé části obrazovky, konkrétně pod tlačítky pro výrobu jednotek nebo ukazatele informací ohledně věže.</w:t>
       </w:r>
     </w:p>
@@ -9096,11 +9273,11 @@
       <w:pPr>
         <w:pStyle w:val="Nadpis3"/>
       </w:pPr>
-      <w:bookmarkStart w:id="67" w:name="_Toc193899274"/>
+      <w:bookmarkStart w:id="69" w:name="_Toc193899274"/>
       <w:r>
         <w:t>Konec hry</w:t>
       </w:r>
-      <w:bookmarkEnd w:id="67"/>
+      <w:bookmarkEnd w:id="69"/>
     </w:p>
     <w:p>
       <w:r>
@@ -9230,7 +9407,7 @@
       </w:r>
     </w:p>
     <w:p>
-      <w:bookmarkStart w:id="68" w:name="_Hlk193905082"/>
+      <w:bookmarkStart w:id="70" w:name="_Hlk193905082"/>
       <w:r>
         <w:t xml:space="preserve">Funkce </w:t>
       </w:r>
@@ -9323,130 +9500,196 @@
         <w:t xml:space="preserve"> Po krátkém intervalu zmizí i třetí část a tím zmizí i čtvrtá část.</w:t>
       </w:r>
       <w:r>
-        <w:t xml:space="preserve"> Proces se </w:t>
-      </w:r>
+        <w:t xml:space="preserve"> Proces se opakuje a může být vypuštěno více takových raketek najednou a vytváří efekt ohňostroje.</w:t>
+      </w:r>
+      <w:r>
+        <w:t xml:space="preserve"> Jejich barva je náhodná v barevném intervalu.</w:t>
+      </w:r>
+      <w:r>
+        <w:t xml:space="preserve"> </w:t>
+      </w:r>
+      <w:r>
+        <w:t xml:space="preserve"> </w:t>
+      </w:r>
+    </w:p>
+    <w:p>
+      <w:pPr>
+        <w:keepNext/>
+        <w:spacing w:after="0"/>
+        <w:jc w:val="center"/>
+      </w:pPr>
       <w:r>
         <w:lastRenderedPageBreak/>
-        <w:t>opakuje a může být vypuštěno více takových raketek najednou a vytváří efekt ohňostroje.</w:t>
-      </w:r>
-      <w:r>
-        <w:t xml:space="preserve"> Jejich barva je náhodná v barevném intervalu.</w:t>
+        <w:drawing>
+          <wp:inline distT="0" distB="0" distL="0" distR="0" wp14:anchorId="71BB5659" wp14:editId="539F102E">
+            <wp:extent cx="2037314" cy="1800000"/>
+            <wp:effectExtent l="0" t="0" r="1270" b="0"/>
+            <wp:docPr id="1794604910" name="Obrázek 1" descr="Obsah obrázku kreslené, Dětské kresby, snímek obrazovky&#10;&#10;Obsah vygenerovaný umělou inteligencí může být nesprávný."/>
+            <wp:cNvGraphicFramePr>
+              <a:graphicFrameLocks xmlns:a="http://schemas.openxmlformats.org/drawingml/2006/main" noChangeAspect="1"/>
+            </wp:cNvGraphicFramePr>
+            <a:graphic xmlns:a="http://schemas.openxmlformats.org/drawingml/2006/main">
+              <a:graphicData uri="http://schemas.openxmlformats.org/drawingml/2006/picture">
+                <pic:pic xmlns:pic="http://schemas.openxmlformats.org/drawingml/2006/picture">
+                  <pic:nvPicPr>
+                    <pic:cNvPr id="1794604910" name="Obrázek 1" descr="Obsah obrázku kreslené, Dětské kresby, snímek obrazovky&#10;&#10;Obsah vygenerovaný umělou inteligencí může být nesprávný."/>
+                    <pic:cNvPicPr/>
+                  </pic:nvPicPr>
+                  <pic:blipFill>
+                    <a:blip r:embed="rId22"/>
+                    <a:stretch>
+                      <a:fillRect/>
+                    </a:stretch>
+                  </pic:blipFill>
+                  <pic:spPr>
+                    <a:xfrm>
+                      <a:off x="0" y="0"/>
+                      <a:ext cx="2037314" cy="1800000"/>
+                    </a:xfrm>
+                    <a:prstGeom prst="rect">
+                      <a:avLst/>
+                    </a:prstGeom>
+                  </pic:spPr>
+                </pic:pic>
+              </a:graphicData>
+            </a:graphic>
+          </wp:inline>
+        </w:drawing>
+      </w:r>
+    </w:p>
+    <w:p>
+      <w:pPr>
+        <w:pStyle w:val="Titulek"/>
+        <w:jc w:val="center"/>
+      </w:pPr>
+      <w:bookmarkStart w:id="71" w:name="_Toc193908566"/>
+      <w:r>
+        <w:t xml:space="preserve">Obrázek  </w:t>
+      </w:r>
+      <w:fldSimple w:instr=" SEQ Obrázek_ \* ARABIC ">
+        <w:r>
+          <w:rPr>
+            <w:noProof/>
+          </w:rPr>
+          <w:t>14</w:t>
+        </w:r>
+      </w:fldSimple>
+      <w:r>
+        <w:t xml:space="preserve">: Ohňostroj </w:t>
+      </w:r>
+      <w:r>
+        <w:t>(vlastní zdroj)</w:t>
+      </w:r>
+      <w:bookmarkEnd w:id="71"/>
+    </w:p>
+    <w:p>
+      <w:pPr>
+        <w:pStyle w:val="Nadpis3"/>
+      </w:pPr>
+      <w:bookmarkStart w:id="72" w:name="_Toc193899275"/>
+      <w:bookmarkEnd w:id="70"/>
+      <w:r>
+        <w:t>Výroba jednotek</w:t>
+      </w:r>
+      <w:bookmarkEnd w:id="72"/>
+    </w:p>
+    <w:p>
+      <w:bookmarkStart w:id="73" w:name="_Hlk192488612"/>
+      <w:r>
+        <w:t>Pro v</w:t>
+      </w:r>
+      <w:r>
+        <w:t>ýrobu</w:t>
+      </w:r>
+      <w:r>
+        <w:t xml:space="preserve"> jednot</w:t>
+      </w:r>
+      <w:r>
+        <w:t>ky</w:t>
       </w:r>
       <w:r>
         <w:t xml:space="preserve"> </w:t>
       </w:r>
       <w:r>
+        <w:t>se používají</w:t>
+      </w:r>
+      <w:r>
+        <w:t xml:space="preserve"> tlačítka</w:t>
+      </w:r>
+      <w:r>
+        <w:t>,</w:t>
+      </w:r>
+      <w:r>
+        <w:t xml:space="preserve"> na které uživatel klikne pro vyrobení konkrétní jednotky, která je vyobrazena na daném </w:t>
+      </w:r>
+      <w:r>
+        <w:t xml:space="preserve">tlačítku </w:t>
+      </w:r>
+      <w:r>
+        <w:t>s</w:t>
+      </w:r>
+      <w:r>
+        <w:t>vou</w:t>
+      </w:r>
+      <w:r>
+        <w:t xml:space="preserve"> charak</w:t>
+      </w:r>
+      <w:r>
+        <w:t>teristikou</w:t>
+      </w:r>
+      <w:r>
         <w:t xml:space="preserve"> </w:t>
       </w:r>
-    </w:p>
-    <w:p>
-      <w:pPr>
-        <w:pStyle w:val="Nadpis3"/>
-      </w:pPr>
-      <w:bookmarkStart w:id="69" w:name="_Toc193899275"/>
-      <w:bookmarkEnd w:id="68"/>
-      <w:r>
-        <w:t>Výroba jednotek</w:t>
-      </w:r>
-      <w:bookmarkEnd w:id="69"/>
-    </w:p>
-    <w:p>
-      <w:bookmarkStart w:id="70" w:name="_Hlk192488612"/>
-      <w:r>
-        <w:t>Pro v</w:t>
-      </w:r>
-      <w:r>
-        <w:t>ýrobu</w:t>
-      </w:r>
-      <w:r>
-        <w:t xml:space="preserve"> jednot</w:t>
-      </w:r>
-      <w:r>
-        <w:t>ky</w:t>
+      <w:r>
+        <w:t>nebo</w:t>
+      </w:r>
+      <w:r>
+        <w:t xml:space="preserve"> názvem</w:t>
+      </w:r>
+      <w:r>
+        <w:t>.</w:t>
       </w:r>
       <w:r>
         <w:t xml:space="preserve"> </w:t>
       </w:r>
       <w:r>
-        <w:t>se používají</w:t>
-      </w:r>
-      <w:r>
-        <w:t xml:space="preserve"> tlačítka</w:t>
-      </w:r>
-      <w:r>
-        <w:t>,</w:t>
-      </w:r>
-      <w:r>
-        <w:t xml:space="preserve"> na které uživatel klikne pro vyrobení konkrétní jednotky, která je vyobrazena na daném </w:t>
-      </w:r>
-      <w:r>
-        <w:t xml:space="preserve">tlačítku </w:t>
-      </w:r>
-      <w:r>
-        <w:t>s</w:t>
-      </w:r>
-      <w:r>
-        <w:t>vou</w:t>
-      </w:r>
-      <w:r>
-        <w:t xml:space="preserve"> charak</w:t>
-      </w:r>
-      <w:r>
-        <w:t>teristikou</w:t>
+        <w:t>Každ</w:t>
+      </w:r>
+      <w:r>
+        <w:t>é</w:t>
       </w:r>
       <w:r>
         <w:t xml:space="preserve"> </w:t>
       </w:r>
       <w:r>
-        <w:t>nebo</w:t>
-      </w:r>
-      <w:r>
-        <w:t xml:space="preserve"> názvem</w:t>
+        <w:t>tlačítko</w:t>
+      </w:r>
+      <w:r>
+        <w:t xml:space="preserve"> obsahuje informace ohl</w:t>
+      </w:r>
+      <w:r>
+        <w:t>edně aktuální</w:t>
+      </w:r>
+      <w:r>
+        <w:t xml:space="preserve"> </w:t>
+      </w:r>
+      <w:r>
+        <w:t>úrovně</w:t>
+      </w:r>
+      <w:r>
+        <w:t xml:space="preserve"> a také k</w:t>
+      </w:r>
+      <w:r>
+        <w:t>olik</w:t>
+      </w:r>
+      <w:r>
+        <w:t xml:space="preserve"> je potřeba finančních prostředků k její výrobě</w:t>
       </w:r>
       <w:r>
         <w:t>.</w:t>
       </w:r>
-      <w:r>
-        <w:t xml:space="preserve"> </w:t>
-      </w:r>
-      <w:r>
-        <w:t>Každ</w:t>
-      </w:r>
-      <w:r>
-        <w:t>é</w:t>
-      </w:r>
-      <w:r>
-        <w:t xml:space="preserve"> </w:t>
-      </w:r>
-      <w:r>
-        <w:t>tlačítko</w:t>
-      </w:r>
-      <w:r>
-        <w:t xml:space="preserve"> obsahuje informace ohl</w:t>
-      </w:r>
-      <w:r>
-        <w:t>edně aktuální</w:t>
-      </w:r>
-      <w:r>
-        <w:t xml:space="preserve"> </w:t>
-      </w:r>
-      <w:r>
-        <w:t>úrovně</w:t>
-      </w:r>
-      <w:r>
-        <w:t xml:space="preserve"> a také k</w:t>
-      </w:r>
-      <w:r>
-        <w:t>olik</w:t>
-      </w:r>
-      <w:r>
-        <w:t xml:space="preserve"> je potřeba finančních prostředků k její výrobě</w:t>
-      </w:r>
-      <w:r>
-        <w:t>.</w:t>
-      </w:r>
-    </w:p>
-    <w:bookmarkEnd w:id="70"/>
+    </w:p>
+    <w:bookmarkEnd w:id="73"/>
     <w:p>
       <w:pPr>
         <w:keepNext/>
@@ -9475,7 +9718,7 @@
                     </pic:cNvPicPr>
                   </pic:nvPicPr>
                   <pic:blipFill>
-                    <a:blip r:embed="rId20">
+                    <a:blip r:embed="rId23">
                       <a:extLst>
                         <a:ext uri="{28A0092B-C50C-407E-A947-70E740481C1C}">
                           <a14:useLocalDpi xmlns:a14="http://schemas.microsoft.com/office/drawing/2010/main" val="0"/>
@@ -9511,7 +9754,7 @@
         <w:pStyle w:val="Titulek"/>
         <w:jc w:val="center"/>
       </w:pPr>
-      <w:bookmarkStart w:id="71" w:name="_Toc193474616"/>
+      <w:bookmarkStart w:id="74" w:name="_Toc193908567"/>
       <w:r>
         <w:t xml:space="preserve">Obrázek  </w:t>
       </w:r>
@@ -9520,20 +9763,26 @@
           <w:rPr>
             <w:noProof/>
           </w:rPr>
-          <w:t>12</w:t>
+          <w:t>15</w:t>
         </w:r>
       </w:fldSimple>
       <w:r>
-        <w:t>: Čudlíky pro výrobu jednotek</w:t>
+        <w:t xml:space="preserve">: </w:t>
+      </w:r>
+      <w:r>
+        <w:t>Tlačítka</w:t>
+      </w:r>
+      <w:r>
+        <w:t xml:space="preserve"> pro výrobu jednotek</w:t>
       </w:r>
       <w:r>
         <w:t xml:space="preserve"> (vlastní zdroj)</w:t>
       </w:r>
-      <w:bookmarkEnd w:id="71"/>
-    </w:p>
-    <w:p>
-      <w:bookmarkStart w:id="72" w:name="_Hlk192488617"/>
-      <w:bookmarkStart w:id="73" w:name="_Hlk193905093"/>
+      <w:bookmarkEnd w:id="74"/>
+    </w:p>
+    <w:p>
+      <w:bookmarkStart w:id="75" w:name="_Hlk192488617"/>
+      <w:bookmarkStart w:id="76" w:name="_Hlk193905093"/>
       <w:r>
         <w:t xml:space="preserve">Při výrobě více jednotek </w:t>
       </w:r>
@@ -9636,10 +9885,11 @@
       <w:r>
         <w:t>nančních prostředků.</w:t>
       </w:r>
-      <w:bookmarkEnd w:id="72"/>
-    </w:p>
-    <w:p>
-      <w:r>
+      <w:bookmarkEnd w:id="75"/>
+    </w:p>
+    <w:p>
+      <w:r>
+        <w:lastRenderedPageBreak/>
         <w:t>Funkce pro výrobu</w:t>
       </w:r>
       <w:r>
@@ -9699,11 +9949,7 @@
         <w:t>funguje</w:t>
       </w:r>
       <w:r>
-        <w:t xml:space="preserve"> na základě vyrobení jednotky a pokud bude mít hráč zastavenou výrobu, tak se jednotky začnou přidávat do druhé proměnné. Při kliknutí na otevření fronty se jednotky začnou nasazovat do </w:t>
-      </w:r>
-      <w:r>
-        <w:lastRenderedPageBreak/>
-        <w:t>boje.</w:t>
+        <w:t xml:space="preserve"> na základě vyrobení jednotky a pokud bude mít hráč zastavenou výrobu, tak se jednotky začnou přidávat do druhé proměnné. Při kliknutí na otevření fronty se jednotky začnou nasazovat do boje.</w:t>
       </w:r>
       <w:r>
         <w:t xml:space="preserve"> Obě proměnné mají dohromady limit na maximálně pět jednotek.</w:t>
@@ -9724,7 +9970,7 @@
         <w:t xml:space="preserve"> půl sekundy. </w:t>
       </w:r>
     </w:p>
-    <w:bookmarkEnd w:id="73"/>
+    <w:bookmarkEnd w:id="76"/>
     <w:p>
       <w:pPr>
         <w:keepNext/>
@@ -9753,7 +9999,7 @@
                     </pic:cNvPicPr>
                   </pic:nvPicPr>
                   <pic:blipFill>
-                    <a:blip r:embed="rId21">
+                    <a:blip r:embed="rId24">
                       <a:extLst>
                         <a:ext uri="{28A0092B-C50C-407E-A947-70E740481C1C}">
                           <a14:useLocalDpi xmlns:a14="http://schemas.microsoft.com/office/drawing/2010/main" val="0"/>
@@ -9789,7 +10035,7 @@
         <w:pStyle w:val="Titulek"/>
         <w:jc w:val="center"/>
       </w:pPr>
-      <w:bookmarkStart w:id="74" w:name="_Toc193474617"/>
+      <w:bookmarkStart w:id="77" w:name="_Toc193908568"/>
       <w:r>
         <w:t xml:space="preserve">Obrázek  </w:t>
       </w:r>
@@ -9798,7 +10044,7 @@
           <w:rPr>
             <w:noProof/>
           </w:rPr>
-          <w:t>13</w:t>
+          <w:t>16</w:t>
         </w:r>
       </w:fldSimple>
       <w:r>
@@ -9807,11 +10053,11 @@
       <w:r>
         <w:t xml:space="preserve"> (vlastní zdroj)</w:t>
       </w:r>
-      <w:bookmarkEnd w:id="74"/>
-    </w:p>
-    <w:p>
-      <w:bookmarkStart w:id="75" w:name="_Hlk192488624"/>
-      <w:bookmarkStart w:id="76" w:name="_Hlk193905108"/>
+      <w:bookmarkEnd w:id="77"/>
+    </w:p>
+    <w:p>
+      <w:bookmarkStart w:id="78" w:name="_Hlk192488624"/>
+      <w:bookmarkStart w:id="79" w:name="_Hlk193905108"/>
       <w:r>
         <w:t xml:space="preserve">Pro </w:t>
       </w:r>
@@ -9889,9 +10135,9 @@
       <w:r>
         <w:t>což je hlavně zapříčiněno jeho vlastnostmi.</w:t>
       </w:r>
-      <w:bookmarkEnd w:id="75"/>
-    </w:p>
-    <w:bookmarkEnd w:id="76"/>
+      <w:bookmarkEnd w:id="78"/>
+    </w:p>
+    <w:bookmarkEnd w:id="79"/>
     <w:p>
       <w:pPr>
         <w:keepNext/>
@@ -9920,7 +10166,7 @@
                     </pic:cNvPicPr>
                   </pic:nvPicPr>
                   <pic:blipFill>
-                    <a:blip r:embed="rId22">
+                    <a:blip r:embed="rId25">
                       <a:extLst>
                         <a:ext uri="{28A0092B-C50C-407E-A947-70E740481C1C}">
                           <a14:useLocalDpi xmlns:a14="http://schemas.microsoft.com/office/drawing/2010/main" val="0"/>
@@ -9959,7 +10205,7 @@
           <w:color w:val="auto"/>
         </w:rPr>
       </w:pPr>
-      <w:bookmarkStart w:id="77" w:name="_Toc193474618"/>
+      <w:bookmarkStart w:id="80" w:name="_Toc193908569"/>
       <w:r>
         <w:t xml:space="preserve">Obrázek  </w:t>
       </w:r>
@@ -9968,7 +10214,7 @@
           <w:rPr>
             <w:noProof/>
           </w:rPr>
-          <w:t>14</w:t>
+          <w:t>17</w:t>
         </w:r>
       </w:fldSimple>
       <w:r>
@@ -9977,20 +10223,20 @@
       <w:r>
         <w:t xml:space="preserve"> (vlastní zdroj)</w:t>
       </w:r>
-      <w:bookmarkEnd w:id="77"/>
+      <w:bookmarkEnd w:id="80"/>
     </w:p>
     <w:p>
       <w:pPr>
         <w:pStyle w:val="Nadpis3"/>
       </w:pPr>
-      <w:bookmarkStart w:id="78" w:name="_Toc193899276"/>
+      <w:bookmarkStart w:id="81" w:name="_Toc193899276"/>
       <w:r>
         <w:t>Pořizování věže</w:t>
       </w:r>
-      <w:bookmarkEnd w:id="78"/>
-    </w:p>
-    <w:p>
-      <w:bookmarkStart w:id="79" w:name="_Hlk193905113"/>
+      <w:bookmarkEnd w:id="81"/>
+    </w:p>
+    <w:p>
+      <w:bookmarkStart w:id="82" w:name="_Hlk193905113"/>
       <w:r>
         <w:t>Tlačítko pro pořízení věže je ve tvaru bílého kříže</w:t>
       </w:r>
@@ -10034,7 +10280,11 @@
         <w:t xml:space="preserve"> vynásobenou aktuální úrovní jeho základny.</w:t>
       </w:r>
       <w:r>
-        <w:t xml:space="preserve"> Při najetí na bílý kříž se uživateli zobrazí informační tabulka. Konkrétně se zobrazí na místě, kde se nacházejí tlačítka pro </w:t>
+        <w:t xml:space="preserve"> Při najetí na bílý kříž se uživateli zobrazí informační tabulka. Konkrétně se zobrazí na místě, kde se nacházejí tlačítka </w:t>
+      </w:r>
+      <w:r>
+        <w:lastRenderedPageBreak/>
+        <w:t xml:space="preserve">pro </w:t>
       </w:r>
       <w:r>
         <w:t>vyrábění jednotek.</w:t>
@@ -10085,79 +10335,6 @@
         <w:t>.</w:t>
       </w:r>
     </w:p>
-    <w:p>
-      <w:pPr>
-        <w:pStyle w:val="Nadpis3"/>
-      </w:pPr>
-      <w:bookmarkStart w:id="80" w:name="_Toc193899277"/>
-      <w:bookmarkEnd w:id="79"/>
-      <w:r>
-        <w:lastRenderedPageBreak/>
-        <w:t>Ukazatel životů základen</w:t>
-      </w:r>
-      <w:bookmarkEnd w:id="80"/>
-    </w:p>
-    <w:p>
-      <w:bookmarkStart w:id="81" w:name="_Hlk192488628"/>
-      <w:r>
-        <w:t>Pro vidění aktuálních životů základen nám slouží grafický ukazatel životů nebo numerick</w:t>
-      </w:r>
-      <w:r>
-        <w:t>é</w:t>
-      </w:r>
-      <w:r>
-        <w:t xml:space="preserve"> ukazatel</w:t>
-      </w:r>
-      <w:r>
-        <w:t>e</w:t>
-      </w:r>
-      <w:r>
-        <w:t>. Grafické ukazatel</w:t>
-      </w:r>
-      <w:r>
-        <w:t>e</w:t>
-      </w:r>
-      <w:r>
-        <w:t xml:space="preserve"> jsou dva. Pro hráče se ukazatel nachází na levé části obrazovky a pro nepřítele se ukazatel nachází na pravé části obrazovky</w:t>
-      </w:r>
-      <w:r>
-        <w:t>.</w:t>
-      </w:r>
-      <w:r>
-        <w:t xml:space="preserve"> Logika grafických </w:t>
-      </w:r>
-      <w:r>
-        <w:t>životů funguje na základě procent životů. Dle procent se naplní obdélník, který považujeme za ukazatel.</w:t>
-      </w:r>
-      <w:r>
-        <w:t xml:space="preserve"> Obdélník se zbarvuje podle </w:t>
-      </w:r>
-      <w:r>
-        <w:t>toho,</w:t>
-      </w:r>
-      <w:r>
-        <w:t xml:space="preserve"> kolik má základna životů</w:t>
-      </w:r>
-      <w:r>
-        <w:t>.</w:t>
-      </w:r>
-      <w:r>
-        <w:t xml:space="preserve"> V případě maximálních životů bude obdélník zelený a v</w:t>
-      </w:r>
-      <w:r>
-        <w:t> </w:t>
-      </w:r>
-      <w:r>
-        <w:t>opačném</w:t>
-      </w:r>
-      <w:r>
-        <w:t xml:space="preserve"> případě</w:t>
-      </w:r>
-      <w:r>
-        <w:t xml:space="preserve"> bude červený.</w:t>
-      </w:r>
-    </w:p>
-    <w:bookmarkEnd w:id="81"/>
     <w:p>
       <w:pPr>
         <w:keepNext/>
@@ -10165,9 +10342,228 @@
         <w:jc w:val="center"/>
       </w:pPr>
       <w:r>
+        <w:drawing>
+          <wp:inline distT="0" distB="0" distL="0" distR="0" wp14:anchorId="0EDBCD14" wp14:editId="5D22FFEA">
+            <wp:extent cx="570230" cy="476250"/>
+            <wp:effectExtent l="0" t="0" r="1270" b="0"/>
+            <wp:docPr id="1607705602" name="Obrázek 1" descr="Obsah obrázku symbol, hrob, hřbitov&#10;&#10;Obsah vygenerovaný umělou inteligencí může být nesprávný."/>
+            <wp:cNvGraphicFramePr>
+              <a:graphicFrameLocks xmlns:a="http://schemas.openxmlformats.org/drawingml/2006/main" noChangeAspect="1"/>
+            </wp:cNvGraphicFramePr>
+            <a:graphic xmlns:a="http://schemas.openxmlformats.org/drawingml/2006/main">
+              <a:graphicData uri="http://schemas.openxmlformats.org/drawingml/2006/picture">
+                <pic:pic xmlns:pic="http://schemas.openxmlformats.org/drawingml/2006/picture">
+                  <pic:nvPicPr>
+                    <pic:cNvPr id="1607705602" name="Obrázek 1" descr="Obsah obrázku symbol, hrob, hřbitov&#10;&#10;Obsah vygenerovaný umělou inteligencí může být nesprávný."/>
+                    <pic:cNvPicPr/>
+                  </pic:nvPicPr>
+                  <pic:blipFill rotWithShape="1">
+                    <a:blip r:embed="rId26"/>
+                    <a:srcRect b="11754"/>
+                    <a:stretch/>
+                  </pic:blipFill>
+                  <pic:spPr bwMode="auto">
+                    <a:xfrm>
+                      <a:off x="0" y="0"/>
+                      <a:ext cx="570566" cy="476531"/>
+                    </a:xfrm>
+                    <a:prstGeom prst="rect">
+                      <a:avLst/>
+                    </a:prstGeom>
+                    <a:ln>
+                      <a:noFill/>
+                    </a:ln>
+                    <a:extLst>
+                      <a:ext uri="{53640926-AAD7-44D8-BBD7-CCE9431645EC}">
+                        <a14:shadowObscured xmlns:a14="http://schemas.microsoft.com/office/drawing/2010/main"/>
+                      </a:ext>
+                    </a:extLst>
+                  </pic:spPr>
+                </pic:pic>
+              </a:graphicData>
+            </a:graphic>
+          </wp:inline>
+        </w:drawing>
+      </w:r>
+    </w:p>
+    <w:p>
+      <w:pPr>
+        <w:pStyle w:val="Titulek"/>
+        <w:jc w:val="center"/>
+      </w:pPr>
+      <w:bookmarkStart w:id="83" w:name="_Toc193908570"/>
+      <w:r>
+        <w:t xml:space="preserve">Obrázek  </w:t>
+      </w:r>
+      <w:fldSimple w:instr=" SEQ Obrázek_ \* ARABIC ">
+        <w:r>
+          <w:rPr>
+            <w:noProof/>
+          </w:rPr>
+          <w:t>18</w:t>
+        </w:r>
+      </w:fldSimple>
+      <w:r>
+        <w:t>: Symbol pro koupení věže (vlastní zdroj)</w:t>
+      </w:r>
+      <w:bookmarkEnd w:id="83"/>
+    </w:p>
+    <w:p>
+      <w:pPr>
+        <w:keepNext/>
+        <w:spacing w:after="0"/>
+        <w:jc w:val="center"/>
+      </w:pPr>
+      <w:r>
+        <w:drawing>
+          <wp:inline distT="0" distB="0" distL="0" distR="0" wp14:anchorId="25DA00DA" wp14:editId="7B53C167">
+            <wp:extent cx="570567" cy="540000"/>
+            <wp:effectExtent l="0" t="0" r="1270" b="0"/>
+            <wp:docPr id="460324346" name="Obrázek 1" descr="Obsah obrázku kreslené, snímek obrazovky, Karmín, pixel&#10;&#10;Obsah vygenerovaný umělou inteligencí může být nesprávný."/>
+            <wp:cNvGraphicFramePr>
+              <a:graphicFrameLocks xmlns:a="http://schemas.openxmlformats.org/drawingml/2006/main" noChangeAspect="1"/>
+            </wp:cNvGraphicFramePr>
+            <a:graphic xmlns:a="http://schemas.openxmlformats.org/drawingml/2006/main">
+              <a:graphicData uri="http://schemas.openxmlformats.org/drawingml/2006/picture">
+                <pic:pic xmlns:pic="http://schemas.openxmlformats.org/drawingml/2006/picture">
+                  <pic:nvPicPr>
+                    <pic:cNvPr id="460324346" name="Obrázek 1" descr="Obsah obrázku kreslené, snímek obrazovky, Karmín, pixel&#10;&#10;Obsah vygenerovaný umělou inteligencí může být nesprávný."/>
+                    <pic:cNvPicPr/>
+                  </pic:nvPicPr>
+                  <pic:blipFill rotWithShape="1">
+                    <a:blip r:embed="rId27"/>
+                    <a:srcRect r="22222"/>
+                    <a:stretch/>
+                  </pic:blipFill>
+                  <pic:spPr bwMode="auto">
+                    <a:xfrm>
+                      <a:off x="0" y="0"/>
+                      <a:ext cx="570567" cy="540000"/>
+                    </a:xfrm>
+                    <a:prstGeom prst="rect">
+                      <a:avLst/>
+                    </a:prstGeom>
+                    <a:ln>
+                      <a:noFill/>
+                    </a:ln>
+                    <a:extLst>
+                      <a:ext uri="{53640926-AAD7-44D8-BBD7-CCE9431645EC}">
+                        <a14:shadowObscured xmlns:a14="http://schemas.microsoft.com/office/drawing/2010/main"/>
+                      </a:ext>
+                    </a:extLst>
+                  </pic:spPr>
+                </pic:pic>
+              </a:graphicData>
+            </a:graphic>
+          </wp:inline>
+        </w:drawing>
+      </w:r>
+    </w:p>
+    <w:p>
+      <w:pPr>
+        <w:pStyle w:val="Titulek"/>
+        <w:jc w:val="center"/>
+      </w:pPr>
+      <w:bookmarkStart w:id="84" w:name="_Toc193908571"/>
+      <w:r>
+        <w:t xml:space="preserve">Obrázek  </w:t>
+      </w:r>
+      <w:fldSimple w:instr=" SEQ Obrázek_ \* ARABIC ">
+        <w:r>
+          <w:rPr>
+            <w:noProof/>
+          </w:rPr>
+          <w:t>19</w:t>
+        </w:r>
+      </w:fldSimple>
+      <w:r>
+        <w:t>: Symbol pro prodání věže (vlastní zdroj)</w:t>
+      </w:r>
+      <w:bookmarkEnd w:id="84"/>
+    </w:p>
+    <w:p>
+      <w:pPr>
+        <w:pStyle w:val="Nadpis3"/>
+      </w:pPr>
+      <w:bookmarkStart w:id="85" w:name="_Toc193899277"/>
+      <w:bookmarkEnd w:id="82"/>
+      <w:r>
+        <w:t>Ukazatel životů základen</w:t>
+      </w:r>
+      <w:bookmarkEnd w:id="85"/>
+    </w:p>
+    <w:p>
+      <w:bookmarkStart w:id="86" w:name="_Hlk192488628"/>
+      <w:r>
+        <w:t>Pro vidění aktuálních životů základen nám slouží grafický ukazatel životů nebo numerick</w:t>
+      </w:r>
+      <w:r>
+        <w:t>é</w:t>
+      </w:r>
+      <w:r>
+        <w:t xml:space="preserve"> ukazatel</w:t>
+      </w:r>
+      <w:r>
+        <w:t>e</w:t>
+      </w:r>
+      <w:r>
+        <w:t>. Grafické ukazatel</w:t>
+      </w:r>
+      <w:r>
+        <w:t>e</w:t>
+      </w:r>
+      <w:r>
+        <w:t xml:space="preserve"> jsou dva. Pro hráče se ukazatel nachází na levé části obrazovky a pro nepřítele se ukazatel nachází na pravé části obrazovky</w:t>
+      </w:r>
+      <w:r>
+        <w:t>.</w:t>
+      </w:r>
+      <w:r>
+        <w:t xml:space="preserve"> Logika grafických </w:t>
+      </w:r>
+      <w:r>
+        <w:t>životů funguje na základě procent životů. Dle procent se naplní obdélník, který považujeme za ukazatel.</w:t>
+      </w:r>
+      <w:r>
+        <w:t xml:space="preserve"> Obdélník se zbarvuje podle </w:t>
+      </w:r>
+      <w:r>
+        <w:t>toho,</w:t>
+      </w:r>
+      <w:r>
+        <w:t xml:space="preserve"> kolik má základna životů</w:t>
+      </w:r>
+      <w:r>
+        <w:t>.</w:t>
+      </w:r>
+      <w:r>
+        <w:t xml:space="preserve"> V případě maximálních životů bude obdélník zelený a v</w:t>
+      </w:r>
+      <w:r>
+        <w:t> </w:t>
+      </w:r>
+      <w:r>
+        <w:t>opačném</w:t>
+      </w:r>
+      <w:r>
+        <w:t xml:space="preserve"> případě</w:t>
+      </w:r>
+      <w:r>
+        <w:t xml:space="preserve"> bude červený.</w:t>
+      </w:r>
+    </w:p>
+    <w:bookmarkEnd w:id="86"/>
+    <w:p>
+      <w:pPr>
+        <w:keepNext/>
+        <w:spacing w:after="0"/>
+        <w:jc w:val="center"/>
+      </w:pPr>
+      <w:r>
         <w:rPr>
           <w:noProof/>
         </w:rPr>
+        <w:lastRenderedPageBreak/>
         <w:drawing>
           <wp:inline distT="0" distB="0" distL="0" distR="0" wp14:anchorId="00297631" wp14:editId="28B77CEF">
             <wp:extent cx="446568" cy="2101066"/>
@@ -10186,7 +10582,7 @@
                     </pic:cNvPicPr>
                   </pic:nvPicPr>
                   <pic:blipFill>
-                    <a:blip r:embed="rId23">
+                    <a:blip r:embed="rId28">
                       <a:extLst>
                         <a:ext uri="{28A0092B-C50C-407E-A947-70E740481C1C}">
                           <a14:useLocalDpi xmlns:a14="http://schemas.microsoft.com/office/drawing/2010/main" val="0"/>
@@ -10222,7 +10618,7 @@
         <w:pStyle w:val="Titulek"/>
         <w:jc w:val="center"/>
       </w:pPr>
-      <w:bookmarkStart w:id="82" w:name="_Toc193474619"/>
+      <w:bookmarkStart w:id="87" w:name="_Toc193908572"/>
       <w:r>
         <w:t xml:space="preserve">Obrázek  </w:t>
       </w:r>
@@ -10231,7 +10627,7 @@
           <w:rPr>
             <w:noProof/>
           </w:rPr>
-          <w:t>15</w:t>
+          <w:t>20</w:t>
         </w:r>
       </w:fldSimple>
       <w:r>
@@ -10245,7 +10641,7 @@
       <w:r>
         <w:t xml:space="preserve"> (vlastní zdroj)</w:t>
       </w:r>
-      <w:bookmarkEnd w:id="82"/>
+      <w:bookmarkEnd w:id="87"/>
     </w:p>
     <w:p>
       <w:pPr>
@@ -10275,7 +10671,7 @@
                     </pic:cNvPicPr>
                   </pic:nvPicPr>
                   <pic:blipFill>
-                    <a:blip r:embed="rId24">
+                    <a:blip r:embed="rId29">
                       <a:extLst>
                         <a:ext uri="{28A0092B-C50C-407E-A947-70E740481C1C}">
                           <a14:useLocalDpi xmlns:a14="http://schemas.microsoft.com/office/drawing/2010/main" val="0"/>
@@ -10311,7 +10707,7 @@
         <w:pStyle w:val="Titulek"/>
         <w:jc w:val="center"/>
       </w:pPr>
-      <w:bookmarkStart w:id="83" w:name="_Toc193474620"/>
+      <w:bookmarkStart w:id="88" w:name="_Toc193908573"/>
       <w:r>
         <w:t xml:space="preserve">Obrázek  </w:t>
       </w:r>
@@ -10320,7 +10716,7 @@
           <w:rPr>
             <w:noProof/>
           </w:rPr>
-          <w:t>16</w:t>
+          <w:t>21</w:t>
         </w:r>
       </w:fldSimple>
       <w:r>
@@ -10334,23 +10730,23 @@
       <w:r>
         <w:t xml:space="preserve"> (vlastní zdroj)</w:t>
       </w:r>
-      <w:bookmarkEnd w:id="83"/>
+      <w:bookmarkEnd w:id="88"/>
     </w:p>
     <w:p>
       <w:pPr>
         <w:pStyle w:val="Nadpis3"/>
       </w:pPr>
-      <w:bookmarkStart w:id="84" w:name="_Toc193899278"/>
+      <w:bookmarkStart w:id="89" w:name="_Toc193899278"/>
       <w:r>
         <w:t>Ukazatel hodnot</w:t>
       </w:r>
       <w:r>
         <w:t xml:space="preserve"> (Peníze, Zkušenosti)</w:t>
       </w:r>
-      <w:bookmarkEnd w:id="84"/>
-    </w:p>
-    <w:p>
-      <w:bookmarkStart w:id="85" w:name="_Hlk192488636"/>
+      <w:bookmarkEnd w:id="89"/>
+    </w:p>
+    <w:p>
+      <w:bookmarkStart w:id="90" w:name="_Hlk192488636"/>
       <w:r>
         <w:t xml:space="preserve">Logika pro </w:t>
       </w:r>
@@ -10400,167 +10796,164 @@
         <w:t>,</w:t>
       </w:r>
       <w:r>
-        <w:t xml:space="preserve"> přidá do </w:t>
+        <w:t xml:space="preserve"> přidá do proměnné s penězi a zkušenostmi určitou hodnotu a </w:t>
+      </w:r>
+      <w:r>
+        <w:t>pot</w:t>
+      </w:r>
+      <w:r>
+        <w:t>é</w:t>
+      </w:r>
+      <w:r>
+        <w:t xml:space="preserve"> se jednotka </w:t>
+      </w:r>
+      <w:r>
+        <w:t>odstraní</w:t>
+      </w:r>
+      <w:r>
+        <w:t>.</w:t>
+      </w:r>
+      <w:r>
+        <w:t xml:space="preserve"> Po získání hodnot se aktualizuje textové pole, ve kterém se zobrazuje </w:t>
+      </w:r>
+      <w:r>
+        <w:t>daná</w:t>
+      </w:r>
+      <w:r>
+        <w:t xml:space="preserve"> proměnná.</w:t>
+      </w:r>
+      <w:r>
+        <w:t xml:space="preserve"> Každé textové pole s konkrétní proměn</w:t>
+      </w:r>
+      <w:r>
+        <w:t>n</w:t>
+      </w:r>
+      <w:r>
+        <w:t>ou je označeno obrázkem, který definuje název proměnné.</w:t>
+      </w:r>
+      <w:r>
+        <w:t xml:space="preserve"> </w:t>
+      </w:r>
+    </w:p>
+    <w:p>
+      <w:r>
+        <w:t xml:space="preserve"> </w:t>
+      </w:r>
+      <w:r>
+        <w:t xml:space="preserve">Získávání peněz </w:t>
+      </w:r>
+      <w:r>
+        <w:t>se</w:t>
+      </w:r>
+      <w:r>
+        <w:t xml:space="preserve"> oproti</w:t>
+      </w:r>
+      <w:r>
+        <w:t xml:space="preserve"> získávání</w:t>
+      </w:r>
+      <w:r>
+        <w:t xml:space="preserve"> zkušenost</w:t>
+      </w:r>
+      <w:r>
+        <w:t>í</w:t>
+      </w:r>
+      <w:r>
+        <w:t xml:space="preserve"> výrazně </w:t>
+      </w:r>
+      <w:r>
+        <w:t>liší</w:t>
+      </w:r>
+      <w:r>
+        <w:t xml:space="preserve"> z důvodu vy</w:t>
+      </w:r>
+      <w:r>
+        <w:t>vážení</w:t>
+      </w:r>
+      <w:r>
+        <w:t xml:space="preserve"> hry.</w:t>
+      </w:r>
+      <w:r>
+        <w:t xml:space="preserve"> </w:t>
+      </w:r>
+      <w:r>
+        <w:t xml:space="preserve">Zkušenosti hráč získává v konstantní míře a mění se pouze hodnota u typů </w:t>
+      </w:r>
+      <w:r>
+        <w:t>jednotek, zatímco u peněz je to jiné.</w:t>
+      </w:r>
+      <w:r>
+        <w:t xml:space="preserve"> H</w:t>
+      </w:r>
+      <w:r>
+        <w:t>ráč získává</w:t>
+      </w:r>
+      <w:r>
+        <w:t xml:space="preserve"> peníze</w:t>
+      </w:r>
+      <w:r>
+        <w:t xml:space="preserve"> na základě aktuální úrovně protivníka a </w:t>
+      </w:r>
+      <w:r>
+        <w:t>také podle typu jednotky, kterou porazil</w:t>
+      </w:r>
+      <w:r>
+        <w:t>. Peněžní</w:t>
+      </w:r>
+      <w:r>
+        <w:t xml:space="preserve"> hodnota závisí na</w:t>
+      </w:r>
+      <w:r>
+        <w:t xml:space="preserve"> </w:t>
+      </w:r>
+      <w:r>
+        <w:t>úrovni</w:t>
+      </w:r>
+      <w:r>
+        <w:t xml:space="preserve"> protivníka</w:t>
+      </w:r>
+      <w:r>
+        <w:t>.</w:t>
+      </w:r>
+      <w:r>
+        <w:t xml:space="preserve"> </w:t>
+      </w:r>
+      <w:r>
+        <w:t>P</w:t>
+      </w:r>
+      <w:r>
+        <w:t>očítá</w:t>
+      </w:r>
+      <w:r>
+        <w:t xml:space="preserve"> se</w:t>
+      </w:r>
+      <w:r>
+        <w:t xml:space="preserve"> na základě první hodnoty daného typu jednotky, která se vynásobí aktuální úrovní t</w:t>
+      </w:r>
+      <w:r>
+        <w:t>é</w:t>
+      </w:r>
+      <w:r>
+        <w:t xml:space="preserve"> jednotky. </w:t>
       </w:r>
       <w:r>
         <w:lastRenderedPageBreak/>
-        <w:t xml:space="preserve">proměnné s penězi a zkušenostmi určitou hodnotu a </w:t>
-      </w:r>
-      <w:r>
-        <w:t>pot</w:t>
-      </w:r>
-      <w:r>
-        <w:t>é</w:t>
-      </w:r>
-      <w:r>
-        <w:t xml:space="preserve"> se jednotka </w:t>
-      </w:r>
-      <w:r>
-        <w:t>odstraní</w:t>
-      </w:r>
-      <w:r>
-        <w:t>.</w:t>
-      </w:r>
-      <w:r>
-        <w:t xml:space="preserve"> Po získání hodnot se aktualizuje textové pole, ve kterém se zobrazuje </w:t>
-      </w:r>
-      <w:r>
-        <w:t>daná</w:t>
-      </w:r>
-      <w:r>
-        <w:t xml:space="preserve"> proměnná.</w:t>
-      </w:r>
-      <w:r>
-        <w:t xml:space="preserve"> Každé textové pole s konkrétní proměn</w:t>
-      </w:r>
-      <w:r>
-        <w:t>n</w:t>
-      </w:r>
-      <w:r>
-        <w:t>ou je označeno obrázkem, který definuje název proměnné.</w:t>
+        <w:t>T</w:t>
+      </w:r>
+      <w:r>
+        <w:t xml:space="preserve">ato hodnota se ještě vynásobí </w:t>
+      </w:r>
+      <w:r>
+        <w:t>procentuálním koeficientem</w:t>
+      </w:r>
+      <w:r>
+        <w:t>, kter</w:t>
+      </w:r>
+      <w:r>
+        <w:t>ý</w:t>
       </w:r>
       <w:r>
         <w:t xml:space="preserve"> </w:t>
       </w:r>
-    </w:p>
-    <w:p>
-      <w:r>
-        <w:t xml:space="preserve"> </w:t>
-      </w:r>
-      <w:r>
-        <w:t xml:space="preserve">Získávání peněz </w:t>
-      </w:r>
-      <w:r>
-        <w:t>se</w:t>
-      </w:r>
-      <w:r>
-        <w:t xml:space="preserve"> oproti</w:t>
-      </w:r>
-      <w:r>
-        <w:t xml:space="preserve"> získávání</w:t>
-      </w:r>
-      <w:r>
-        <w:t xml:space="preserve"> zkušenost</w:t>
-      </w:r>
-      <w:r>
-        <w:t>í</w:t>
-      </w:r>
-      <w:r>
-        <w:t xml:space="preserve"> výrazně </w:t>
-      </w:r>
-      <w:r>
-        <w:t>liší</w:t>
-      </w:r>
-      <w:r>
-        <w:t xml:space="preserve"> z důvodu vy</w:t>
-      </w:r>
-      <w:r>
-        <w:t>vážení</w:t>
-      </w:r>
-      <w:r>
-        <w:t xml:space="preserve"> hry.</w:t>
-      </w:r>
-      <w:r>
-        <w:t xml:space="preserve"> </w:t>
-      </w:r>
-      <w:r>
-        <w:t xml:space="preserve">Zkušenosti hráč získává v konstantní míře a mění se pouze hodnota u typů </w:t>
-      </w:r>
-      <w:r>
-        <w:t>jednotek, zatímco u peněz je to jiné.</w:t>
-      </w:r>
-      <w:r>
-        <w:t xml:space="preserve"> H</w:t>
-      </w:r>
-      <w:r>
-        <w:t>ráč získává</w:t>
-      </w:r>
-      <w:r>
-        <w:t xml:space="preserve"> peníze</w:t>
-      </w:r>
-      <w:r>
-        <w:t xml:space="preserve"> na základě aktuální úrovně protivníka a </w:t>
-      </w:r>
-      <w:r>
-        <w:t>také podle typu jednotky, kterou porazil</w:t>
-      </w:r>
-      <w:r>
-        <w:t>. Peněžní</w:t>
-      </w:r>
-      <w:r>
-        <w:t xml:space="preserve"> hodnota závisí na</w:t>
-      </w:r>
-      <w:r>
-        <w:t xml:space="preserve"> </w:t>
-      </w:r>
-      <w:r>
-        <w:t>úrovni</w:t>
-      </w:r>
-      <w:r>
-        <w:t xml:space="preserve"> protivníka</w:t>
-      </w:r>
-      <w:r>
-        <w:t>.</w:t>
-      </w:r>
-      <w:r>
-        <w:t xml:space="preserve"> </w:t>
-      </w:r>
-      <w:r>
-        <w:t>P</w:t>
-      </w:r>
-      <w:r>
-        <w:t>očítá</w:t>
-      </w:r>
-      <w:r>
-        <w:t xml:space="preserve"> se</w:t>
-      </w:r>
-      <w:r>
-        <w:t xml:space="preserve"> na základě první hodnoty daného typu jednotky, která se vynásobí aktuální úrovní t</w:t>
-      </w:r>
-      <w:r>
-        <w:t>é</w:t>
-      </w:r>
-      <w:r>
-        <w:t xml:space="preserve"> jednotky. </w:t>
-      </w:r>
-      <w:r>
-        <w:t>T</w:t>
-      </w:r>
-      <w:r>
-        <w:t xml:space="preserve">ato hodnota se ještě vynásobí </w:t>
-      </w:r>
-      <w:r>
-        <w:t>procentuálním koeficientem</w:t>
-      </w:r>
-      <w:r>
-        <w:t>, kter</w:t>
-      </w:r>
-      <w:r>
-        <w:t>ý</w:t>
-      </w:r>
-      <w:r>
-        <w:t xml:space="preserve"> </w:t>
-      </w:r>
       <w:r>
         <w:t>mírně</w:t>
       </w:r>
@@ -10577,7 +10970,7 @@
         <w:t xml:space="preserve"> zisk peněz.</w:t>
       </w:r>
     </w:p>
-    <w:bookmarkEnd w:id="85"/>
+    <w:bookmarkEnd w:id="90"/>
     <w:p>
       <w:pPr>
         <w:keepNext/>
@@ -10606,7 +10999,7 @@
                     </pic:cNvPicPr>
                   </pic:nvPicPr>
                   <pic:blipFill>
-                    <a:blip r:embed="rId25">
+                    <a:blip r:embed="rId30">
                       <a:extLst>
                         <a:ext uri="{28A0092B-C50C-407E-A947-70E740481C1C}">
                           <a14:useLocalDpi xmlns:a14="http://schemas.microsoft.com/office/drawing/2010/main" val="0"/>
@@ -10642,7 +11035,7 @@
         <w:pStyle w:val="Titulek"/>
         <w:jc w:val="center"/>
       </w:pPr>
-      <w:bookmarkStart w:id="86" w:name="_Toc193474621"/>
+      <w:bookmarkStart w:id="91" w:name="_Toc193908574"/>
       <w:r>
         <w:t xml:space="preserve">Obrázek  </w:t>
       </w:r>
@@ -10651,7 +11044,7 @@
           <w:rPr>
             <w:noProof/>
           </w:rPr>
-          <w:t>17</w:t>
+          <w:t>22</w:t>
         </w:r>
       </w:fldSimple>
       <w:r>
@@ -10660,20 +11053,20 @@
       <w:r>
         <w:t xml:space="preserve"> (vlastní zdroj)</w:t>
       </w:r>
-      <w:bookmarkEnd w:id="86"/>
+      <w:bookmarkEnd w:id="91"/>
     </w:p>
     <w:p>
       <w:pPr>
         <w:pStyle w:val="Nadpis2"/>
       </w:pPr>
-      <w:bookmarkStart w:id="87" w:name="_Toc193899279"/>
+      <w:bookmarkStart w:id="92" w:name="_Toc193899279"/>
       <w:r>
         <w:t>Menu</w:t>
       </w:r>
-      <w:bookmarkEnd w:id="87"/>
-    </w:p>
-    <w:p>
-      <w:bookmarkStart w:id="88" w:name="_Hlk193905140"/>
+      <w:bookmarkEnd w:id="92"/>
+    </w:p>
+    <w:p>
+      <w:bookmarkStart w:id="93" w:name="_Hlk193905140"/>
       <w:r>
         <w:t>Tato část bude obsahovat logiku použitou pro vytvoření menu, kter</w:t>
       </w:r>
@@ -10709,7 +11102,7 @@
       </w:r>
     </w:p>
     <w:p>
-      <w:bookmarkStart w:id="89" w:name="_Hlk192488648"/>
+      <w:bookmarkStart w:id="94" w:name="_Hlk192488648"/>
       <w:r>
         <w:t xml:space="preserve">Pozadí </w:t>
       </w:r>
@@ -10778,14 +11171,14 @@
       <w:r>
         <w:t xml:space="preserve">. </w:t>
       </w:r>
-      <w:bookmarkEnd w:id="89"/>
+      <w:bookmarkEnd w:id="94"/>
     </w:p>
     <w:p>
       <w:pPr>
         <w:pStyle w:val="Nadpis3"/>
       </w:pPr>
-      <w:bookmarkStart w:id="90" w:name="_Toc193899280"/>
-      <w:bookmarkEnd w:id="88"/>
+      <w:bookmarkStart w:id="95" w:name="_Toc193899280"/>
+      <w:bookmarkEnd w:id="93"/>
       <w:r>
         <w:t>Hrát (</w:t>
       </w:r>
@@ -10795,11 +11188,11 @@
       <w:r>
         <w:t>)</w:t>
       </w:r>
-      <w:bookmarkEnd w:id="90"/>
-    </w:p>
-    <w:p>
-      <w:bookmarkStart w:id="91" w:name="_Hlk192488653"/>
-      <w:bookmarkStart w:id="92" w:name="_Hlk193905150"/>
+      <w:bookmarkEnd w:id="95"/>
+    </w:p>
+    <w:p>
+      <w:bookmarkStart w:id="96" w:name="_Hlk192488653"/>
+      <w:bookmarkStart w:id="97" w:name="_Hlk193905150"/>
       <w:r>
         <w:t xml:space="preserve">První </w:t>
       </w:r>
@@ -10870,11 +11263,7 @@
         <w:t>,</w:t>
       </w:r>
       <w:r>
-        <w:t xml:space="preserve"> kdy bude zranitelný. Čím je obtížnost lehčí, tím </w:t>
-      </w:r>
-      <w:r>
-        <w:lastRenderedPageBreak/>
-        <w:t>bude mít</w:t>
+        <w:t xml:space="preserve"> kdy bude zranitelný. Čím je obtížnost lehčí, tím bude mít</w:t>
       </w:r>
       <w:r>
         <w:t xml:space="preserve"> hráč</w:t>
@@ -10981,19 +11370,19 @@
       <w:r>
         <w:t>.</w:t>
       </w:r>
-      <w:bookmarkEnd w:id="91"/>
-    </w:p>
-    <w:bookmarkEnd w:id="92"/>
-    <w:p>
-      <w:pPr>
-        <w:shd w:val="clear" w:color="auto" w:fill="FFFFFF"/>
+      <w:bookmarkEnd w:id="96"/>
+    </w:p>
+    <w:bookmarkEnd w:id="97"/>
+    <w:p>
+      <w:pPr>
+        <w:shd w:val="clear" w:color="auto" w:fill="D9D9D9" w:themeFill="background1" w:themeFillShade="D9"/>
         <w:tabs>
           <w:tab w:val="left" w:pos="916"/>
           <w:tab w:val="left" w:pos="1832"/>
           <w:tab w:val="left" w:pos="2748"/>
           <w:tab w:val="left" w:pos="3664"/>
           <w:tab w:val="left" w:pos="4580"/>
-          <w:tab w:val="left" w:pos="5496"/>
+          <w:tab w:val="left" w:pos="5245"/>
           <w:tab w:val="left" w:pos="6412"/>
           <w:tab w:val="left" w:pos="7328"/>
           <w:tab w:val="left" w:pos="8244"/>
@@ -11006,14 +11395,13 @@
           <w:tab w:val="left" w:pos="14656"/>
         </w:tabs>
         <w:spacing w:before="0" w:after="0" w:line="240" w:lineRule="auto"/>
-        <w:ind w:left="480" w:firstLine="0"/>
+        <w:ind w:left="480" w:right="3402" w:firstLine="0"/>
         <w:jc w:val="left"/>
         <w:rPr>
           <w:rFonts w:ascii="Courier New" w:eastAsia="Times New Roman" w:hAnsi="Courier New" w:cs="Courier New"/>
           <w:color w:val="000000"/>
           <w:sz w:val="20"/>
           <w:szCs w:val="20"/>
-          <w:highlight w:val="lightGray"/>
           <w:lang w:eastAsia="cs-CZ"/>
         </w:rPr>
       </w:pPr>
@@ -11025,7 +11413,6 @@
           <w:color w:val="000084"/>
           <w:sz w:val="20"/>
           <w:szCs w:val="20"/>
-          <w:highlight w:val="lightGray"/>
           <w:lang w:eastAsia="cs-CZ"/>
         </w:rPr>
         <w:t>public</w:t>
@@ -11036,7 +11423,6 @@
           <w:color w:val="000000"/>
           <w:sz w:val="20"/>
           <w:szCs w:val="20"/>
-          <w:highlight w:val="lightGray"/>
           <w:lang w:eastAsia="cs-CZ"/>
         </w:rPr>
         <w:t xml:space="preserve"> </w:t>
@@ -11050,7 +11436,6 @@
           <w:color w:val="000084"/>
           <w:sz w:val="20"/>
           <w:szCs w:val="20"/>
-          <w:highlight w:val="lightGray"/>
           <w:lang w:eastAsia="cs-CZ"/>
         </w:rPr>
         <w:t>void</w:t>
@@ -11062,7 +11447,6 @@
           <w:color w:val="000000"/>
           <w:sz w:val="20"/>
           <w:szCs w:val="20"/>
-          <w:highlight w:val="lightGray"/>
           <w:lang w:eastAsia="cs-CZ"/>
         </w:rPr>
         <w:t xml:space="preserve"> Play()</w:t>
@@ -11070,14 +11454,14 @@
     </w:p>
     <w:p>
       <w:pPr>
-        <w:shd w:val="clear" w:color="auto" w:fill="FFFFFF"/>
+        <w:shd w:val="clear" w:color="auto" w:fill="D9D9D9" w:themeFill="background1" w:themeFillShade="D9"/>
         <w:tabs>
           <w:tab w:val="left" w:pos="916"/>
           <w:tab w:val="left" w:pos="1832"/>
           <w:tab w:val="left" w:pos="2748"/>
           <w:tab w:val="left" w:pos="3664"/>
           <w:tab w:val="left" w:pos="4580"/>
-          <w:tab w:val="left" w:pos="5496"/>
+          <w:tab w:val="left" w:pos="5245"/>
           <w:tab w:val="left" w:pos="6412"/>
           <w:tab w:val="left" w:pos="7328"/>
           <w:tab w:val="left" w:pos="8244"/>
@@ -11090,14 +11474,13 @@
           <w:tab w:val="left" w:pos="14656"/>
         </w:tabs>
         <w:spacing w:before="0" w:after="0" w:line="240" w:lineRule="auto"/>
-        <w:ind w:left="480" w:firstLine="0"/>
+        <w:ind w:left="480" w:right="3402" w:firstLine="0"/>
         <w:jc w:val="left"/>
         <w:rPr>
           <w:rFonts w:ascii="Courier New" w:eastAsia="Times New Roman" w:hAnsi="Courier New" w:cs="Courier New"/>
           <w:color w:val="000000"/>
           <w:sz w:val="20"/>
           <w:szCs w:val="20"/>
-          <w:highlight w:val="lightGray"/>
           <w:lang w:eastAsia="cs-CZ"/>
         </w:rPr>
       </w:pPr>
@@ -11107,7 +11490,6 @@
           <w:color w:val="000000"/>
           <w:sz w:val="20"/>
           <w:szCs w:val="20"/>
-          <w:highlight w:val="lightGray"/>
           <w:lang w:eastAsia="cs-CZ"/>
         </w:rPr>
         <w:t>{</w:t>
@@ -11115,14 +11497,14 @@
     </w:p>
     <w:p>
       <w:pPr>
-        <w:shd w:val="clear" w:color="auto" w:fill="FFFFFF"/>
+        <w:shd w:val="clear" w:color="auto" w:fill="D9D9D9" w:themeFill="background1" w:themeFillShade="D9"/>
         <w:tabs>
           <w:tab w:val="left" w:pos="916"/>
           <w:tab w:val="left" w:pos="1832"/>
           <w:tab w:val="left" w:pos="2748"/>
           <w:tab w:val="left" w:pos="3664"/>
           <w:tab w:val="left" w:pos="4580"/>
-          <w:tab w:val="left" w:pos="5496"/>
+          <w:tab w:val="left" w:pos="5245"/>
           <w:tab w:val="left" w:pos="6412"/>
           <w:tab w:val="left" w:pos="7328"/>
           <w:tab w:val="left" w:pos="8244"/>
@@ -11135,14 +11517,13 @@
           <w:tab w:val="left" w:pos="14656"/>
         </w:tabs>
         <w:spacing w:before="0" w:after="0" w:line="240" w:lineRule="auto"/>
-        <w:ind w:left="480" w:firstLine="0"/>
+        <w:ind w:left="480" w:right="3402" w:firstLine="0"/>
         <w:jc w:val="left"/>
         <w:rPr>
           <w:rFonts w:ascii="Courier New" w:eastAsia="Times New Roman" w:hAnsi="Courier New" w:cs="Courier New"/>
           <w:color w:val="000000"/>
           <w:sz w:val="20"/>
           <w:szCs w:val="20"/>
-          <w:highlight w:val="lightGray"/>
           <w:lang w:eastAsia="cs-CZ"/>
         </w:rPr>
       </w:pPr>
@@ -11152,7 +11533,6 @@
           <w:color w:val="000000"/>
           <w:sz w:val="20"/>
           <w:szCs w:val="20"/>
-          <w:highlight w:val="lightGray"/>
           <w:lang w:eastAsia="cs-CZ"/>
         </w:rPr>
         <w:t xml:space="preserve">    </w:t>
@@ -11164,7 +11544,6 @@
           <w:color w:val="000000"/>
           <w:sz w:val="20"/>
           <w:szCs w:val="20"/>
-          <w:highlight w:val="lightGray"/>
           <w:lang w:eastAsia="cs-CZ"/>
         </w:rPr>
         <w:t>SceneManager.LoadScene</w:t>
@@ -11176,7 +11555,6 @@
           <w:color w:val="000000"/>
           <w:sz w:val="20"/>
           <w:szCs w:val="20"/>
-          <w:highlight w:val="lightGray"/>
           <w:lang w:eastAsia="cs-CZ"/>
         </w:rPr>
         <w:t>(</w:t>
@@ -11187,7 +11565,6 @@
           <w:color w:val="0000FF"/>
           <w:sz w:val="20"/>
           <w:szCs w:val="20"/>
-          <w:highlight w:val="lightGray"/>
           <w:lang w:eastAsia="cs-CZ"/>
         </w:rPr>
         <w:t>"</w:t>
@@ -11199,7 +11576,6 @@
           <w:color w:val="0000FF"/>
           <w:sz w:val="20"/>
           <w:szCs w:val="20"/>
-          <w:highlight w:val="lightGray"/>
           <w:lang w:eastAsia="cs-CZ"/>
         </w:rPr>
         <w:t>GameScene</w:t>
@@ -11211,7 +11587,6 @@
           <w:color w:val="0000FF"/>
           <w:sz w:val="20"/>
           <w:szCs w:val="20"/>
-          <w:highlight w:val="lightGray"/>
           <w:lang w:eastAsia="cs-CZ"/>
         </w:rPr>
         <w:t>"</w:t>
@@ -11222,7 +11597,6 @@
           <w:color w:val="000000"/>
           <w:sz w:val="20"/>
           <w:szCs w:val="20"/>
-          <w:highlight w:val="lightGray"/>
           <w:lang w:eastAsia="cs-CZ"/>
         </w:rPr>
         <w:t>);</w:t>
@@ -11230,14 +11604,14 @@
     </w:p>
     <w:p>
       <w:pPr>
-        <w:shd w:val="clear" w:color="auto" w:fill="FFFFFF"/>
+        <w:shd w:val="clear" w:color="auto" w:fill="D9D9D9" w:themeFill="background1" w:themeFillShade="D9"/>
         <w:tabs>
           <w:tab w:val="left" w:pos="916"/>
           <w:tab w:val="left" w:pos="1832"/>
           <w:tab w:val="left" w:pos="2748"/>
           <w:tab w:val="left" w:pos="3664"/>
           <w:tab w:val="left" w:pos="4580"/>
-          <w:tab w:val="left" w:pos="5496"/>
+          <w:tab w:val="left" w:pos="5245"/>
           <w:tab w:val="left" w:pos="6412"/>
           <w:tab w:val="left" w:pos="7328"/>
           <w:tab w:val="left" w:pos="8244"/>
@@ -11250,14 +11624,13 @@
           <w:tab w:val="left" w:pos="14656"/>
         </w:tabs>
         <w:spacing w:before="0" w:after="0" w:line="240" w:lineRule="auto"/>
-        <w:ind w:left="480" w:firstLine="0"/>
+        <w:ind w:left="480" w:right="3402" w:firstLine="0"/>
         <w:jc w:val="left"/>
         <w:rPr>
           <w:rFonts w:ascii="Courier New" w:eastAsia="Times New Roman" w:hAnsi="Courier New" w:cs="Courier New"/>
           <w:color w:val="000000"/>
           <w:sz w:val="20"/>
           <w:szCs w:val="20"/>
-          <w:highlight w:val="lightGray"/>
           <w:lang w:eastAsia="cs-CZ"/>
         </w:rPr>
       </w:pPr>
@@ -11267,7 +11640,6 @@
           <w:color w:val="000000"/>
           <w:sz w:val="20"/>
           <w:szCs w:val="20"/>
-          <w:highlight w:val="lightGray"/>
           <w:lang w:eastAsia="cs-CZ"/>
         </w:rPr>
         <w:t xml:space="preserve">    </w:t>
@@ -11279,7 +11651,6 @@
           <w:color w:val="000000"/>
           <w:sz w:val="20"/>
           <w:szCs w:val="20"/>
-          <w:highlight w:val="lightGray"/>
           <w:lang w:eastAsia="cs-CZ"/>
         </w:rPr>
         <w:t>Game</w:t>
@@ -11290,7 +11661,6 @@
           <w:color w:val="000000"/>
           <w:sz w:val="20"/>
           <w:szCs w:val="20"/>
-          <w:highlight w:val="lightGray"/>
           <w:lang w:eastAsia="cs-CZ"/>
         </w:rPr>
         <w:t>Script.isGameOver</w:t>
@@ -11302,7 +11672,6 @@
           <w:color w:val="000000"/>
           <w:sz w:val="20"/>
           <w:szCs w:val="20"/>
-          <w:highlight w:val="lightGray"/>
           <w:lang w:eastAsia="cs-CZ"/>
         </w:rPr>
         <w:t xml:space="preserve"> = </w:t>
@@ -11316,7 +11685,6 @@
           <w:color w:val="000084"/>
           <w:sz w:val="20"/>
           <w:szCs w:val="20"/>
-          <w:highlight w:val="lightGray"/>
           <w:lang w:eastAsia="cs-CZ"/>
         </w:rPr>
         <w:t>false</w:t>
@@ -11328,7 +11696,6 @@
           <w:color w:val="000000"/>
           <w:sz w:val="20"/>
           <w:szCs w:val="20"/>
-          <w:highlight w:val="lightGray"/>
           <w:lang w:eastAsia="cs-CZ"/>
         </w:rPr>
         <w:t>;</w:t>
@@ -11336,14 +11703,14 @@
     </w:p>
     <w:p>
       <w:pPr>
-        <w:shd w:val="clear" w:color="auto" w:fill="FFFFFF"/>
+        <w:shd w:val="clear" w:color="auto" w:fill="D9D9D9" w:themeFill="background1" w:themeFillShade="D9"/>
         <w:tabs>
           <w:tab w:val="left" w:pos="916"/>
           <w:tab w:val="left" w:pos="1832"/>
           <w:tab w:val="left" w:pos="2748"/>
           <w:tab w:val="left" w:pos="3664"/>
           <w:tab w:val="left" w:pos="4580"/>
-          <w:tab w:val="left" w:pos="5496"/>
+          <w:tab w:val="left" w:pos="5245"/>
           <w:tab w:val="left" w:pos="6412"/>
           <w:tab w:val="left" w:pos="7328"/>
           <w:tab w:val="left" w:pos="8244"/>
@@ -11356,7 +11723,7 @@
           <w:tab w:val="left" w:pos="14656"/>
         </w:tabs>
         <w:spacing w:before="0" w:after="0" w:line="240" w:lineRule="auto"/>
-        <w:ind w:left="480" w:firstLine="0"/>
+        <w:ind w:left="480" w:right="3402" w:firstLine="0"/>
         <w:jc w:val="left"/>
         <w:rPr>
           <w:rFonts w:ascii="Courier New" w:eastAsia="Times New Roman" w:hAnsi="Courier New" w:cs="Courier New"/>
@@ -11372,7 +11739,6 @@
           <w:color w:val="000000"/>
           <w:sz w:val="20"/>
           <w:szCs w:val="20"/>
-          <w:highlight w:val="lightGray"/>
           <w:lang w:eastAsia="cs-CZ"/>
         </w:rPr>
         <w:t>}</w:t>
@@ -11417,6 +11783,7 @@
           <w:szCs w:val="18"/>
           <w:lang w:eastAsia="cs-CZ"/>
         </w:rPr>
+        <w:lastRenderedPageBreak/>
         <w:t>Zdrojový kód</w:t>
       </w:r>
       <w:r>
@@ -11444,7 +11811,7 @@
       <w:pPr>
         <w:pStyle w:val="Nadpis3"/>
       </w:pPr>
-      <w:bookmarkStart w:id="93" w:name="_Toc193899281"/>
+      <w:bookmarkStart w:id="98" w:name="_Toc193899281"/>
       <w:r>
         <w:t>Nastavení (</w:t>
       </w:r>
@@ -11456,10 +11823,10 @@
       <w:r>
         <w:t>)</w:t>
       </w:r>
-      <w:bookmarkEnd w:id="93"/>
-    </w:p>
-    <w:p>
-      <w:bookmarkStart w:id="94" w:name="_Hlk192259736"/>
+      <w:bookmarkEnd w:id="98"/>
+    </w:p>
+    <w:p>
+      <w:bookmarkStart w:id="99" w:name="_Hlk192259736"/>
       <w:r>
         <w:t>Tlačítko</w:t>
       </w:r>
@@ -11584,7 +11951,7 @@
         <w:t xml:space="preserve"> nemohl by se pohybovat kamerou.</w:t>
       </w:r>
     </w:p>
-    <w:bookmarkEnd w:id="94"/>
+    <w:bookmarkEnd w:id="99"/>
     <w:p>
       <w:pPr>
         <w:keepNext/>
@@ -11595,7 +11962,6 @@
         <w:rPr>
           <w:noProof/>
         </w:rPr>
-        <w:lastRenderedPageBreak/>
         <w:drawing>
           <wp:inline distT="0" distB="0" distL="0" distR="0" wp14:anchorId="1DCDF63F" wp14:editId="61BA5611">
             <wp:extent cx="4099049" cy="2271600"/>
@@ -11612,7 +11978,7 @@
                     <pic:cNvPicPr/>
                   </pic:nvPicPr>
                   <pic:blipFill>
-                    <a:blip r:embed="rId26" cstate="print">
+                    <a:blip r:embed="rId31" cstate="print">
                       <a:extLst>
                         <a:ext uri="{28A0092B-C50C-407E-A947-70E740481C1C}">
                           <a14:useLocalDpi xmlns:a14="http://schemas.microsoft.com/office/drawing/2010/main" val="0"/>
@@ -11644,7 +12010,7 @@
         <w:pStyle w:val="Titulek"/>
         <w:jc w:val="center"/>
       </w:pPr>
-      <w:bookmarkStart w:id="95" w:name="_Toc193474622"/>
+      <w:bookmarkStart w:id="100" w:name="_Toc193908575"/>
       <w:r>
         <w:t xml:space="preserve">Obrázek  </w:t>
       </w:r>
@@ -11653,7 +12019,7 @@
           <w:rPr>
             <w:noProof/>
           </w:rPr>
-          <w:t>18</w:t>
+          <w:t>23</w:t>
         </w:r>
       </w:fldSimple>
       <w:r>
@@ -11662,21 +12028,21 @@
       <w:r>
         <w:t xml:space="preserve"> (vlastní zdroj)</w:t>
       </w:r>
-      <w:bookmarkEnd w:id="95"/>
+      <w:bookmarkEnd w:id="100"/>
     </w:p>
     <w:p>
       <w:pPr>
         <w:pStyle w:val="Nadpis3"/>
       </w:pPr>
-      <w:bookmarkStart w:id="96" w:name="_Toc193899282"/>
+      <w:bookmarkStart w:id="101" w:name="_Toc193899282"/>
       <w:r>
         <w:t>Odejít (Exit)</w:t>
       </w:r>
-      <w:bookmarkEnd w:id="96"/>
-    </w:p>
-    <w:p>
-      <w:bookmarkStart w:id="97" w:name="_Hlk192488671"/>
-      <w:bookmarkStart w:id="98" w:name="_Hlk193905163"/>
+      <w:bookmarkEnd w:id="101"/>
+    </w:p>
+    <w:p>
+      <w:bookmarkStart w:id="102" w:name="_Hlk192488671"/>
+      <w:bookmarkStart w:id="103" w:name="_Hlk193905163"/>
       <w:r>
         <w:t xml:space="preserve">Poslední </w:t>
       </w:r>
@@ -11707,15 +12073,15 @@
       <w:r>
         <w:t>násilně</w:t>
       </w:r>
-      <w:bookmarkEnd w:id="97"/>
+      <w:bookmarkEnd w:id="102"/>
       <w:r>
         <w:t>.</w:t>
       </w:r>
     </w:p>
-    <w:bookmarkEnd w:id="98"/>
-    <w:p>
-      <w:pPr>
-        <w:shd w:val="clear" w:color="auto" w:fill="FFFFFF"/>
+    <w:bookmarkEnd w:id="103"/>
+    <w:p>
+      <w:pPr>
+        <w:shd w:val="clear" w:color="auto" w:fill="D9D9D9" w:themeFill="background1" w:themeFillShade="D9"/>
         <w:tabs>
           <w:tab w:val="left" w:pos="916"/>
           <w:tab w:val="left" w:pos="1832"/>
@@ -11735,14 +12101,13 @@
           <w:tab w:val="left" w:pos="14656"/>
         </w:tabs>
         <w:spacing w:before="0" w:after="0" w:line="240" w:lineRule="auto"/>
-        <w:ind w:left="480" w:firstLine="0"/>
+        <w:ind w:left="480" w:right="3402" w:firstLine="0"/>
         <w:jc w:val="left"/>
         <w:rPr>
           <w:rFonts w:ascii="Courier New" w:eastAsia="Times New Roman" w:hAnsi="Courier New" w:cs="Courier New"/>
           <w:color w:val="000000"/>
           <w:sz w:val="20"/>
           <w:szCs w:val="20"/>
-          <w:highlight w:val="lightGray"/>
           <w:lang w:eastAsia="cs-CZ"/>
         </w:rPr>
       </w:pPr>
@@ -11754,9 +12119,9 @@
           <w:color w:val="000084"/>
           <w:sz w:val="20"/>
           <w:szCs w:val="20"/>
-          <w:highlight w:val="lightGray"/>
           <w:lang w:eastAsia="cs-CZ"/>
         </w:rPr>
+        <w:lastRenderedPageBreak/>
         <w:t>public</w:t>
       </w:r>
       <w:r>
@@ -11765,7 +12130,6 @@
           <w:color w:val="000000"/>
           <w:sz w:val="20"/>
           <w:szCs w:val="20"/>
-          <w:highlight w:val="lightGray"/>
           <w:lang w:eastAsia="cs-CZ"/>
         </w:rPr>
         <w:t xml:space="preserve"> </w:t>
@@ -11779,7 +12143,6 @@
           <w:color w:val="000084"/>
           <w:sz w:val="20"/>
           <w:szCs w:val="20"/>
-          <w:highlight w:val="lightGray"/>
           <w:lang w:eastAsia="cs-CZ"/>
         </w:rPr>
         <w:t>void</w:t>
@@ -11791,7 +12154,6 @@
           <w:color w:val="000000"/>
           <w:sz w:val="20"/>
           <w:szCs w:val="20"/>
-          <w:highlight w:val="lightGray"/>
           <w:lang w:eastAsia="cs-CZ"/>
         </w:rPr>
         <w:t xml:space="preserve"> </w:t>
@@ -11803,7 +12165,6 @@
           <w:color w:val="000000"/>
           <w:sz w:val="20"/>
           <w:szCs w:val="20"/>
-          <w:highlight w:val="lightGray"/>
           <w:lang w:eastAsia="cs-CZ"/>
         </w:rPr>
         <w:t>QuitGame</w:t>
@@ -11815,7 +12176,6 @@
           <w:color w:val="000000"/>
           <w:sz w:val="20"/>
           <w:szCs w:val="20"/>
-          <w:highlight w:val="lightGray"/>
           <w:lang w:eastAsia="cs-CZ"/>
         </w:rPr>
         <w:t>()</w:t>
@@ -11823,7 +12183,7 @@
     </w:p>
     <w:p>
       <w:pPr>
-        <w:shd w:val="clear" w:color="auto" w:fill="FFFFFF"/>
+        <w:shd w:val="clear" w:color="auto" w:fill="D9D9D9" w:themeFill="background1" w:themeFillShade="D9"/>
         <w:tabs>
           <w:tab w:val="left" w:pos="916"/>
           <w:tab w:val="left" w:pos="1832"/>
@@ -11843,14 +12203,13 @@
           <w:tab w:val="left" w:pos="14656"/>
         </w:tabs>
         <w:spacing w:before="0" w:after="0" w:line="240" w:lineRule="auto"/>
-        <w:ind w:left="480" w:firstLine="0"/>
+        <w:ind w:left="480" w:right="3402" w:firstLine="0"/>
         <w:jc w:val="left"/>
         <w:rPr>
           <w:rFonts w:ascii="Courier New" w:eastAsia="Times New Roman" w:hAnsi="Courier New" w:cs="Courier New"/>
           <w:color w:val="000000"/>
           <w:sz w:val="20"/>
           <w:szCs w:val="20"/>
-          <w:highlight w:val="lightGray"/>
           <w:lang w:eastAsia="cs-CZ"/>
         </w:rPr>
       </w:pPr>
@@ -11860,7 +12219,6 @@
           <w:color w:val="000000"/>
           <w:sz w:val="20"/>
           <w:szCs w:val="20"/>
-          <w:highlight w:val="lightGray"/>
           <w:lang w:eastAsia="cs-CZ"/>
         </w:rPr>
         <w:t>{</w:t>
@@ -11868,7 +12226,7 @@
     </w:p>
     <w:p>
       <w:pPr>
-        <w:shd w:val="clear" w:color="auto" w:fill="FFFFFF"/>
+        <w:shd w:val="clear" w:color="auto" w:fill="D9D9D9" w:themeFill="background1" w:themeFillShade="D9"/>
         <w:tabs>
           <w:tab w:val="left" w:pos="916"/>
           <w:tab w:val="left" w:pos="1832"/>
@@ -11888,14 +12246,13 @@
           <w:tab w:val="left" w:pos="14656"/>
         </w:tabs>
         <w:spacing w:before="0" w:after="0" w:line="240" w:lineRule="auto"/>
-        <w:ind w:left="480" w:firstLine="0"/>
+        <w:ind w:left="480" w:right="3402" w:firstLine="0"/>
         <w:jc w:val="left"/>
         <w:rPr>
           <w:rFonts w:ascii="Courier New" w:eastAsia="Times New Roman" w:hAnsi="Courier New" w:cs="Courier New"/>
           <w:color w:val="000000"/>
           <w:sz w:val="20"/>
           <w:szCs w:val="20"/>
-          <w:highlight w:val="lightGray"/>
           <w:lang w:eastAsia="cs-CZ"/>
         </w:rPr>
       </w:pPr>
@@ -11905,7 +12262,6 @@
           <w:color w:val="000000"/>
           <w:sz w:val="20"/>
           <w:szCs w:val="20"/>
-          <w:highlight w:val="lightGray"/>
           <w:lang w:eastAsia="cs-CZ"/>
         </w:rPr>
         <w:t xml:space="preserve">    </w:t>
@@ -11917,7 +12273,6 @@
           <w:color w:val="000000"/>
           <w:sz w:val="20"/>
           <w:szCs w:val="20"/>
-          <w:highlight w:val="lightGray"/>
           <w:lang w:eastAsia="cs-CZ"/>
         </w:rPr>
         <w:t>Application.Quit</w:t>
@@ -11929,7 +12284,6 @@
           <w:color w:val="000000"/>
           <w:sz w:val="20"/>
           <w:szCs w:val="20"/>
-          <w:highlight w:val="lightGray"/>
           <w:lang w:eastAsia="cs-CZ"/>
         </w:rPr>
         <w:t>();</w:t>
@@ -11937,7 +12291,7 @@
     </w:p>
     <w:p>
       <w:pPr>
-        <w:shd w:val="clear" w:color="auto" w:fill="FFFFFF"/>
+        <w:shd w:val="clear" w:color="auto" w:fill="D9D9D9" w:themeFill="background1" w:themeFillShade="D9"/>
         <w:tabs>
           <w:tab w:val="left" w:pos="916"/>
           <w:tab w:val="left" w:pos="1832"/>
@@ -11957,7 +12311,7 @@
           <w:tab w:val="left" w:pos="14656"/>
         </w:tabs>
         <w:spacing w:before="0" w:after="0" w:line="240" w:lineRule="auto"/>
-        <w:ind w:left="480" w:firstLine="0"/>
+        <w:ind w:left="480" w:right="3402" w:firstLine="0"/>
         <w:jc w:val="left"/>
         <w:rPr>
           <w:rFonts w:ascii="Courier New" w:eastAsia="Times New Roman" w:hAnsi="Courier New" w:cs="Courier New"/>
@@ -11973,7 +12327,6 @@
           <w:color w:val="000000"/>
           <w:sz w:val="20"/>
           <w:szCs w:val="20"/>
-          <w:highlight w:val="lightGray"/>
           <w:lang w:eastAsia="cs-CZ"/>
         </w:rPr>
         <w:t>}</w:t>
@@ -12045,12 +12398,12 @@
       <w:pPr>
         <w:pStyle w:val="Nadpis1"/>
       </w:pPr>
-      <w:bookmarkStart w:id="99" w:name="_Toc193899283"/>
+      <w:bookmarkStart w:id="104" w:name="_Toc193899283"/>
       <w:r>
         <w:lastRenderedPageBreak/>
         <w:t>Závěr</w:t>
       </w:r>
-      <w:bookmarkEnd w:id="99"/>
+      <w:bookmarkEnd w:id="104"/>
     </w:p>
     <w:p>
       <w:pPr>
@@ -12310,23 +12663,24 @@
       <w:pPr>
         <w:pStyle w:val="Nadpis1"/>
       </w:pPr>
-      <w:bookmarkStart w:id="100" w:name="_Toc193899284"/>
+      <w:bookmarkStart w:id="105" w:name="_Toc193899284"/>
       <w:r>
         <w:lastRenderedPageBreak/>
         <w:t>Přílohy</w:t>
       </w:r>
-      <w:bookmarkEnd w:id="100"/>
+      <w:bookmarkEnd w:id="105"/>
     </w:p>
     <w:p>
       <w:pPr>
         <w:pStyle w:val="Nadpis2"/>
       </w:pPr>
-      <w:bookmarkStart w:id="101" w:name="_Toc193899285"/>
+      <w:bookmarkStart w:id="106" w:name="_Toc193899285"/>
       <w:r>
         <w:t>Seznam obrázků</w:t>
       </w:r>
-      <w:bookmarkEnd w:id="101"/>
-    </w:p>
+      <w:bookmarkEnd w:id="106"/>
+    </w:p>
+    <w:bookmarkStart w:id="107" w:name="_Toc193899286"/>
     <w:p>
       <w:pPr>
         <w:pStyle w:val="Seznamobrzk"/>
@@ -12343,15 +12697,27 @@
         </w:rPr>
       </w:pPr>
       <w:r>
+        <w:rPr>
+          <w:b/>
+          <w:bCs/>
+        </w:rPr>
         <w:fldChar w:fldCharType="begin"/>
       </w:r>
       <w:r>
+        <w:rPr>
+          <w:b/>
+          <w:bCs/>
+        </w:rPr>
         <w:instrText xml:space="preserve"> TOC \h \z \c "Obrázek " </w:instrText>
       </w:r>
       <w:r>
+        <w:rPr>
+          <w:b/>
+          <w:bCs/>
+        </w:rPr>
         <w:fldChar w:fldCharType="separate"/>
       </w:r>
-      <w:hyperlink w:anchor="_Toc193474605" w:history="1">
+      <w:hyperlink w:anchor="_Toc193908553" w:history="1">
         <w:r>
           <w:rPr>
             <w:rStyle w:val="Hypertextovodkaz"/>
@@ -12378,7 +12744,7 @@
             <w:noProof/>
             <w:webHidden/>
           </w:rPr>
-          <w:instrText xml:space="preserve"> PAGEREF _Toc193474605 \h </w:instrText>
+          <w:instrText xml:space="preserve"> PAGEREF _Toc193908553 \h </w:instrText>
         </w:r>
         <w:r>
           <w:rPr>
@@ -12398,7 +12764,7 @@
             <w:noProof/>
             <w:webHidden/>
           </w:rPr>
-          <w:t>12</w:t>
+          <w:t>11</w:t>
         </w:r>
         <w:r>
           <w:rPr>
@@ -12424,7 +12790,7 @@
           <w14:ligatures w14:val="standardContextual"/>
         </w:rPr>
       </w:pPr>
-      <w:hyperlink w:anchor="_Toc193474606" w:history="1">
+      <w:hyperlink w:anchor="_Toc193908554" w:history="1">
         <w:r>
           <w:rPr>
             <w:rStyle w:val="Hypertextovodkaz"/>
@@ -12451,7 +12817,7 @@
             <w:noProof/>
             <w:webHidden/>
           </w:rPr>
-          <w:instrText xml:space="preserve"> PAGEREF _Toc193474606 \h </w:instrText>
+          <w:instrText xml:space="preserve"> PAGEREF _Toc193908554 \h </w:instrText>
         </w:r>
         <w:r>
           <w:rPr>
@@ -12471,7 +12837,7 @@
             <w:noProof/>
             <w:webHidden/>
           </w:rPr>
-          <w:t>12</w:t>
+          <w:t>11</w:t>
         </w:r>
         <w:r>
           <w:rPr>
@@ -12497,7 +12863,7 @@
           <w14:ligatures w14:val="standardContextual"/>
         </w:rPr>
       </w:pPr>
-      <w:hyperlink w:anchor="_Toc193474607" w:history="1">
+      <w:hyperlink w:anchor="_Toc193908555" w:history="1">
         <w:r>
           <w:rPr>
             <w:rStyle w:val="Hypertextovodkaz"/>
@@ -12524,7 +12890,7 @@
             <w:noProof/>
             <w:webHidden/>
           </w:rPr>
-          <w:instrText xml:space="preserve"> PAGEREF _Toc193474607 \h </w:instrText>
+          <w:instrText xml:space="preserve"> PAGEREF _Toc193908555 \h </w:instrText>
         </w:r>
         <w:r>
           <w:rPr>
@@ -12544,7 +12910,7 @@
             <w:noProof/>
             <w:webHidden/>
           </w:rPr>
-          <w:t>12</w:t>
+          <w:t>11</w:t>
         </w:r>
         <w:r>
           <w:rPr>
@@ -12570,7 +12936,7 @@
           <w14:ligatures w14:val="standardContextual"/>
         </w:rPr>
       </w:pPr>
-      <w:hyperlink w:anchor="_Toc193474608" w:history="1">
+      <w:hyperlink w:anchor="_Toc193908556" w:history="1">
         <w:r>
           <w:rPr>
             <w:rStyle w:val="Hypertextovodkaz"/>
@@ -12597,7 +12963,7 @@
             <w:noProof/>
             <w:webHidden/>
           </w:rPr>
-          <w:instrText xml:space="preserve"> PAGEREF _Toc193474608 \h </w:instrText>
+          <w:instrText xml:space="preserve"> PAGEREF _Toc193908556 \h </w:instrText>
         </w:r>
         <w:r>
           <w:rPr>
@@ -12617,7 +12983,7 @@
             <w:noProof/>
             <w:webHidden/>
           </w:rPr>
-          <w:t>13</w:t>
+          <w:t>12</w:t>
         </w:r>
         <w:r>
           <w:rPr>
@@ -12643,7 +13009,7 @@
           <w14:ligatures w14:val="standardContextual"/>
         </w:rPr>
       </w:pPr>
-      <w:hyperlink w:anchor="_Toc193474609" w:history="1">
+      <w:hyperlink w:anchor="_Toc193908557" w:history="1">
         <w:r>
           <w:rPr>
             <w:rStyle w:val="Hypertextovodkaz"/>
@@ -12670,7 +13036,7 @@
             <w:noProof/>
             <w:webHidden/>
           </w:rPr>
-          <w:instrText xml:space="preserve"> PAGEREF _Toc193474609 \h </w:instrText>
+          <w:instrText xml:space="preserve"> PAGEREF _Toc193908557 \h </w:instrText>
         </w:r>
         <w:r>
           <w:rPr>
@@ -12690,7 +13056,7 @@
             <w:noProof/>
             <w:webHidden/>
           </w:rPr>
-          <w:t>13</w:t>
+          <w:t>12</w:t>
         </w:r>
         <w:r>
           <w:rPr>
@@ -12716,7 +13082,7 @@
           <w14:ligatures w14:val="standardContextual"/>
         </w:rPr>
       </w:pPr>
-      <w:hyperlink w:anchor="_Toc193474610" w:history="1">
+      <w:hyperlink w:anchor="_Toc193908558" w:history="1">
         <w:r>
           <w:rPr>
             <w:rStyle w:val="Hypertextovodkaz"/>
@@ -12743,7 +13109,7 @@
             <w:noProof/>
             <w:webHidden/>
           </w:rPr>
-          <w:instrText xml:space="preserve"> PAGEREF _Toc193474610 \h </w:instrText>
+          <w:instrText xml:space="preserve"> PAGEREF _Toc193908558 \h </w:instrText>
         </w:r>
         <w:r>
           <w:rPr>
@@ -12763,7 +13129,7 @@
             <w:noProof/>
             <w:webHidden/>
           </w:rPr>
-          <w:t>14</w:t>
+          <w:t>13</w:t>
         </w:r>
         <w:r>
           <w:rPr>
@@ -12789,7 +13155,7 @@
           <w14:ligatures w14:val="standardContextual"/>
         </w:rPr>
       </w:pPr>
-      <w:hyperlink w:anchor="_Toc193474611" w:history="1">
+      <w:hyperlink w:anchor="_Toc193908559" w:history="1">
         <w:r>
           <w:rPr>
             <w:rStyle w:val="Hypertextovodkaz"/>
@@ -12816,7 +13182,7 @@
             <w:noProof/>
             <w:webHidden/>
           </w:rPr>
-          <w:instrText xml:space="preserve"> PAGEREF _Toc193474611 \h </w:instrText>
+          <w:instrText xml:space="preserve"> PAGEREF _Toc193908559 \h </w:instrText>
         </w:r>
         <w:r>
           <w:rPr>
@@ -12836,7 +13202,7 @@
             <w:noProof/>
             <w:webHidden/>
           </w:rPr>
-          <w:t>15</w:t>
+          <w:t>14</w:t>
         </w:r>
         <w:r>
           <w:rPr>
@@ -12862,7 +13228,7 @@
           <w14:ligatures w14:val="standardContextual"/>
         </w:rPr>
       </w:pPr>
-      <w:hyperlink w:anchor="_Toc193474612" w:history="1">
+      <w:hyperlink w:anchor="_Toc193908560" w:history="1">
         <w:r>
           <w:rPr>
             <w:rStyle w:val="Hypertextovodkaz"/>
@@ -12889,7 +13255,7 @@
             <w:noProof/>
             <w:webHidden/>
           </w:rPr>
-          <w:instrText xml:space="preserve"> PAGEREF _Toc193474612 \h </w:instrText>
+          <w:instrText xml:space="preserve"> PAGEREF _Toc193908560 \h </w:instrText>
         </w:r>
         <w:r>
           <w:rPr>
@@ -12909,7 +13275,7 @@
             <w:noProof/>
             <w:webHidden/>
           </w:rPr>
-          <w:t>18</w:t>
+          <w:t>17</w:t>
         </w:r>
         <w:r>
           <w:rPr>
@@ -12935,7 +13301,7 @@
           <w14:ligatures w14:val="standardContextual"/>
         </w:rPr>
       </w:pPr>
-      <w:hyperlink w:anchor="_Toc193474613" w:history="1">
+      <w:hyperlink w:anchor="_Toc193908561" w:history="1">
         <w:r>
           <w:rPr>
             <w:rStyle w:val="Hypertextovodkaz"/>
@@ -12962,7 +13328,7 @@
             <w:noProof/>
             <w:webHidden/>
           </w:rPr>
-          <w:instrText xml:space="preserve"> PAGEREF _Toc193474613 \h </w:instrText>
+          <w:instrText xml:space="preserve"> PAGEREF _Toc193908561 \h </w:instrText>
         </w:r>
         <w:r>
           <w:rPr>
@@ -12982,7 +13348,7 @@
             <w:noProof/>
             <w:webHidden/>
           </w:rPr>
-          <w:t>18</w:t>
+          <w:t>17</w:t>
         </w:r>
         <w:r>
           <w:rPr>
@@ -13008,7 +13374,7 @@
           <w14:ligatures w14:val="standardContextual"/>
         </w:rPr>
       </w:pPr>
-      <w:hyperlink w:anchor="_Toc193474614" w:history="1">
+      <w:hyperlink w:anchor="_Toc193908562" w:history="1">
         <w:r>
           <w:rPr>
             <w:rStyle w:val="Hypertextovodkaz"/>
@@ -13035,7 +13401,7 @@
             <w:noProof/>
             <w:webHidden/>
           </w:rPr>
-          <w:instrText xml:space="preserve"> PAGEREF _Toc193474614 \h </w:instrText>
+          <w:instrText xml:space="preserve"> PAGEREF _Toc193908562 \h </w:instrText>
         </w:r>
         <w:r>
           <w:rPr>
@@ -13055,7 +13421,7 @@
             <w:noProof/>
             <w:webHidden/>
           </w:rPr>
-          <w:t>20</w:t>
+          <w:t>19</w:t>
         </w:r>
         <w:r>
           <w:rPr>
@@ -13081,13 +13447,13 @@
           <w14:ligatures w14:val="standardContextual"/>
         </w:rPr>
       </w:pPr>
-      <w:hyperlink w:anchor="_Toc193474615" w:history="1">
+      <w:hyperlink w:anchor="_Toc193908563" w:history="1">
         <w:r>
           <w:rPr>
             <w:rStyle w:val="Hypertextovodkaz"/>
             <w:noProof/>
           </w:rPr>
-          <w:t>Obrázek  11: Meteorit (vlastní zdroj)</w:t>
+          <w:t>Obrázek  11: Den, slunce (vlastní zdroj)</w:t>
         </w:r>
         <w:r>
           <w:rPr>
@@ -13108,7 +13474,7 @@
             <w:noProof/>
             <w:webHidden/>
           </w:rPr>
-          <w:instrText xml:space="preserve"> PAGEREF _Toc193474615 \h </w:instrText>
+          <w:instrText xml:space="preserve"> PAGEREF _Toc193908563 \h </w:instrText>
         </w:r>
         <w:r>
           <w:rPr>
@@ -13128,7 +13494,7 @@
             <w:noProof/>
             <w:webHidden/>
           </w:rPr>
-          <w:t>22</w:t>
+          <w:t>21</w:t>
         </w:r>
         <w:r>
           <w:rPr>
@@ -13154,13 +13520,13 @@
           <w14:ligatures w14:val="standardContextual"/>
         </w:rPr>
       </w:pPr>
-      <w:hyperlink w:anchor="_Toc193474616" w:history="1">
+      <w:hyperlink w:anchor="_Toc193908564" w:history="1">
         <w:r>
           <w:rPr>
             <w:rStyle w:val="Hypertextovodkaz"/>
             <w:noProof/>
           </w:rPr>
-          <w:t>Obrázek  12: Čudlíky pro výrobu jednotek (vlastní zdroj)</w:t>
+          <w:t>Obrázek  12: Noc, měsíc (vlastní zdroj)</w:t>
         </w:r>
         <w:r>
           <w:rPr>
@@ -13181,7 +13547,7 @@
             <w:noProof/>
             <w:webHidden/>
           </w:rPr>
-          <w:instrText xml:space="preserve"> PAGEREF _Toc193474616 \h </w:instrText>
+          <w:instrText xml:space="preserve"> PAGEREF _Toc193908564 \h </w:instrText>
         </w:r>
         <w:r>
           <w:rPr>
@@ -13201,7 +13567,7 @@
             <w:noProof/>
             <w:webHidden/>
           </w:rPr>
-          <w:t>24</w:t>
+          <w:t>21</w:t>
         </w:r>
         <w:r>
           <w:rPr>
@@ -13227,13 +13593,13 @@
           <w14:ligatures w14:val="standardContextual"/>
         </w:rPr>
       </w:pPr>
-      <w:hyperlink w:anchor="_Toc193474617" w:history="1">
+      <w:hyperlink w:anchor="_Toc193908565" w:history="1">
         <w:r>
           <w:rPr>
             <w:rStyle w:val="Hypertextovodkaz"/>
             <w:noProof/>
           </w:rPr>
-          <w:t>Obrázek  13: Fronta pro budoucí výrobu jednotek (vlastní zdroj)</w:t>
+          <w:t>Obrázek  13: Meteorit (vlastní zdroj)</w:t>
         </w:r>
         <w:r>
           <w:rPr>
@@ -13254,7 +13620,7 @@
             <w:noProof/>
             <w:webHidden/>
           </w:rPr>
-          <w:instrText xml:space="preserve"> PAGEREF _Toc193474617 \h </w:instrText>
+          <w:instrText xml:space="preserve"> PAGEREF _Toc193908565 \h </w:instrText>
         </w:r>
         <w:r>
           <w:rPr>
@@ -13274,7 +13640,7 @@
             <w:noProof/>
             <w:webHidden/>
           </w:rPr>
-          <w:t>25</w:t>
+          <w:t>22</w:t>
         </w:r>
         <w:r>
           <w:rPr>
@@ -13300,13 +13666,13 @@
           <w14:ligatures w14:val="standardContextual"/>
         </w:rPr>
       </w:pPr>
-      <w:hyperlink w:anchor="_Toc193474618" w:history="1">
+      <w:hyperlink w:anchor="_Toc193908566" w:history="1">
         <w:r>
           <w:rPr>
             <w:rStyle w:val="Hypertextovodkaz"/>
             <w:noProof/>
           </w:rPr>
-          <w:t>Obrázek  14: Grafický ukazatel výroby jednotek (vlastní zdroj)</w:t>
+          <w:t>Obrázek  14: Ohňostroj (vlastní zdroj)</w:t>
         </w:r>
         <w:r>
           <w:rPr>
@@ -13327,7 +13693,7 @@
             <w:noProof/>
             <w:webHidden/>
           </w:rPr>
-          <w:instrText xml:space="preserve"> PAGEREF _Toc193474618 \h </w:instrText>
+          <w:instrText xml:space="preserve"> PAGEREF _Toc193908566 \h </w:instrText>
         </w:r>
         <w:r>
           <w:rPr>
@@ -13347,7 +13713,7 @@
             <w:noProof/>
             <w:webHidden/>
           </w:rPr>
-          <w:t>25</w:t>
+          <w:t>24</w:t>
         </w:r>
         <w:r>
           <w:rPr>
@@ -13373,13 +13739,13 @@
           <w14:ligatures w14:val="standardContextual"/>
         </w:rPr>
       </w:pPr>
-      <w:hyperlink w:anchor="_Toc193474619" w:history="1">
+      <w:hyperlink w:anchor="_Toc193908567" w:history="1">
         <w:r>
           <w:rPr>
             <w:rStyle w:val="Hypertextovodkaz"/>
             <w:noProof/>
           </w:rPr>
-          <w:t>Obrázek  15: Životy základny s 80% (vlastní zdroj)</w:t>
+          <w:t>Obrázek  15: Tlačítka pro výrobu jednotek (vlastní zdroj)</w:t>
         </w:r>
         <w:r>
           <w:rPr>
@@ -13400,7 +13766,7 @@
             <w:noProof/>
             <w:webHidden/>
           </w:rPr>
-          <w:instrText xml:space="preserve"> PAGEREF _Toc193474619 \h </w:instrText>
+          <w:instrText xml:space="preserve"> PAGEREF _Toc193908567 \h </w:instrText>
         </w:r>
         <w:r>
           <w:rPr>
@@ -13420,7 +13786,7 @@
             <w:noProof/>
             <w:webHidden/>
           </w:rPr>
-          <w:t>26</w:t>
+          <w:t>24</w:t>
         </w:r>
         <w:r>
           <w:rPr>
@@ -13446,13 +13812,13 @@
           <w14:ligatures w14:val="standardContextual"/>
         </w:rPr>
       </w:pPr>
-      <w:hyperlink w:anchor="_Toc193474620" w:history="1">
+      <w:hyperlink w:anchor="_Toc193908568" w:history="1">
         <w:r>
           <w:rPr>
             <w:rStyle w:val="Hypertextovodkaz"/>
             <w:noProof/>
           </w:rPr>
-          <w:t>Obrázek  16: Životy základny s 20% (vlastní zdroj)</w:t>
+          <w:t>Obrázek  16: Fronta pro budoucí výrobu jednotek (vlastní zdroj)</w:t>
         </w:r>
         <w:r>
           <w:rPr>
@@ -13473,7 +13839,7 @@
             <w:noProof/>
             <w:webHidden/>
           </w:rPr>
-          <w:instrText xml:space="preserve"> PAGEREF _Toc193474620 \h </w:instrText>
+          <w:instrText xml:space="preserve"> PAGEREF _Toc193908568 \h </w:instrText>
         </w:r>
         <w:r>
           <w:rPr>
@@ -13493,7 +13859,7 @@
             <w:noProof/>
             <w:webHidden/>
           </w:rPr>
-          <w:t>26</w:t>
+          <w:t>25</w:t>
         </w:r>
         <w:r>
           <w:rPr>
@@ -13519,13 +13885,13 @@
           <w14:ligatures w14:val="standardContextual"/>
         </w:rPr>
       </w:pPr>
-      <w:hyperlink w:anchor="_Toc193474621" w:history="1">
+      <w:hyperlink w:anchor="_Toc193908569" w:history="1">
         <w:r>
           <w:rPr>
             <w:rStyle w:val="Hypertextovodkaz"/>
             <w:noProof/>
           </w:rPr>
-          <w:t>Obrázek  17: Ukazatel hodnot zkušeností a peněz (vlastní zdroj)</w:t>
+          <w:t>Obrázek  17: Grafický ukazatel výroby jednotek (vlastní zdroj)</w:t>
         </w:r>
         <w:r>
           <w:rPr>
@@ -13546,7 +13912,7 @@
             <w:noProof/>
             <w:webHidden/>
           </w:rPr>
-          <w:instrText xml:space="preserve"> PAGEREF _Toc193474621 \h </w:instrText>
+          <w:instrText xml:space="preserve"> PAGEREF _Toc193908569 \h </w:instrText>
         </w:r>
         <w:r>
           <w:rPr>
@@ -13566,7 +13932,7 @@
             <w:noProof/>
             <w:webHidden/>
           </w:rPr>
-          <w:t>27</w:t>
+          <w:t>25</w:t>
         </w:r>
         <w:r>
           <w:rPr>
@@ -13592,13 +13958,13 @@
           <w14:ligatures w14:val="standardContextual"/>
         </w:rPr>
       </w:pPr>
-      <w:hyperlink w:anchor="_Toc193474622" w:history="1">
+      <w:hyperlink w:anchor="_Toc193908570" w:history="1">
         <w:r>
           <w:rPr>
             <w:rStyle w:val="Hypertextovodkaz"/>
             <w:noProof/>
           </w:rPr>
-          <w:t>Obrázek  18: Vzhled nastavení (vlastní zdroj)</w:t>
+          <w:t>Obrázek  18: Symbol pro koupení věže (vlastní zdroj)</w:t>
         </w:r>
         <w:r>
           <w:rPr>
@@ -13619,7 +13985,7 @@
             <w:noProof/>
             <w:webHidden/>
           </w:rPr>
-          <w:instrText xml:space="preserve"> PAGEREF _Toc193474622 \h </w:instrText>
+          <w:instrText xml:space="preserve"> PAGEREF _Toc193908570 \h </w:instrText>
         </w:r>
         <w:r>
           <w:rPr>
@@ -13639,6 +14005,371 @@
             <w:noProof/>
             <w:webHidden/>
           </w:rPr>
+          <w:t>26</w:t>
+        </w:r>
+        <w:r>
+          <w:rPr>
+            <w:noProof/>
+            <w:webHidden/>
+          </w:rPr>
+          <w:fldChar w:fldCharType="end"/>
+        </w:r>
+      </w:hyperlink>
+    </w:p>
+    <w:p>
+      <w:pPr>
+        <w:pStyle w:val="Seznamobrzk"/>
+        <w:tabs>
+          <w:tab w:val="right" w:leader="dot" w:pos="9062"/>
+        </w:tabs>
+        <w:rPr>
+          <w:rFonts w:eastAsiaTheme="minorEastAsia"/>
+          <w:noProof/>
+          <w:kern w:val="2"/>
+          <w:szCs w:val="24"/>
+          <w:lang w:eastAsia="cs-CZ"/>
+          <w14:ligatures w14:val="standardContextual"/>
+        </w:rPr>
+      </w:pPr>
+      <w:hyperlink w:anchor="_Toc193908571" w:history="1">
+        <w:r>
+          <w:rPr>
+            <w:rStyle w:val="Hypertextovodkaz"/>
+            <w:noProof/>
+          </w:rPr>
+          <w:t>Obrázek  19: Symbol pro prodání věže (vlastní zdroj)</w:t>
+        </w:r>
+        <w:r>
+          <w:rPr>
+            <w:noProof/>
+            <w:webHidden/>
+          </w:rPr>
+          <w:tab/>
+        </w:r>
+        <w:r>
+          <w:rPr>
+            <w:noProof/>
+            <w:webHidden/>
+          </w:rPr>
+          <w:fldChar w:fldCharType="begin"/>
+        </w:r>
+        <w:r>
+          <w:rPr>
+            <w:noProof/>
+            <w:webHidden/>
+          </w:rPr>
+          <w:instrText xml:space="preserve"> PAGEREF _Toc193908571 \h </w:instrText>
+        </w:r>
+        <w:r>
+          <w:rPr>
+            <w:noProof/>
+            <w:webHidden/>
+          </w:rPr>
+        </w:r>
+        <w:r>
+          <w:rPr>
+            <w:noProof/>
+            <w:webHidden/>
+          </w:rPr>
+          <w:fldChar w:fldCharType="separate"/>
+        </w:r>
+        <w:r>
+          <w:rPr>
+            <w:noProof/>
+            <w:webHidden/>
+          </w:rPr>
+          <w:t>26</w:t>
+        </w:r>
+        <w:r>
+          <w:rPr>
+            <w:noProof/>
+            <w:webHidden/>
+          </w:rPr>
+          <w:fldChar w:fldCharType="end"/>
+        </w:r>
+      </w:hyperlink>
+    </w:p>
+    <w:p>
+      <w:pPr>
+        <w:pStyle w:val="Seznamobrzk"/>
+        <w:tabs>
+          <w:tab w:val="right" w:leader="dot" w:pos="9062"/>
+        </w:tabs>
+        <w:rPr>
+          <w:rFonts w:eastAsiaTheme="minorEastAsia"/>
+          <w:noProof/>
+          <w:kern w:val="2"/>
+          <w:szCs w:val="24"/>
+          <w:lang w:eastAsia="cs-CZ"/>
+          <w14:ligatures w14:val="standardContextual"/>
+        </w:rPr>
+      </w:pPr>
+      <w:hyperlink w:anchor="_Toc193908572" w:history="1">
+        <w:r>
+          <w:rPr>
+            <w:rStyle w:val="Hypertextovodkaz"/>
+            <w:noProof/>
+          </w:rPr>
+          <w:t>Obrázek  20: Životy základny s 80% (vlastní zdroj)</w:t>
+        </w:r>
+        <w:r>
+          <w:rPr>
+            <w:noProof/>
+            <w:webHidden/>
+          </w:rPr>
+          <w:tab/>
+        </w:r>
+        <w:r>
+          <w:rPr>
+            <w:noProof/>
+            <w:webHidden/>
+          </w:rPr>
+          <w:fldChar w:fldCharType="begin"/>
+        </w:r>
+        <w:r>
+          <w:rPr>
+            <w:noProof/>
+            <w:webHidden/>
+          </w:rPr>
+          <w:instrText xml:space="preserve"> PAGEREF _Toc193908572 \h </w:instrText>
+        </w:r>
+        <w:r>
+          <w:rPr>
+            <w:noProof/>
+            <w:webHidden/>
+          </w:rPr>
+        </w:r>
+        <w:r>
+          <w:rPr>
+            <w:noProof/>
+            <w:webHidden/>
+          </w:rPr>
+          <w:fldChar w:fldCharType="separate"/>
+        </w:r>
+        <w:r>
+          <w:rPr>
+            <w:noProof/>
+            <w:webHidden/>
+          </w:rPr>
+          <w:t>27</w:t>
+        </w:r>
+        <w:r>
+          <w:rPr>
+            <w:noProof/>
+            <w:webHidden/>
+          </w:rPr>
+          <w:fldChar w:fldCharType="end"/>
+        </w:r>
+      </w:hyperlink>
+    </w:p>
+    <w:p>
+      <w:pPr>
+        <w:pStyle w:val="Seznamobrzk"/>
+        <w:tabs>
+          <w:tab w:val="right" w:leader="dot" w:pos="9062"/>
+        </w:tabs>
+        <w:rPr>
+          <w:rFonts w:eastAsiaTheme="minorEastAsia"/>
+          <w:noProof/>
+          <w:kern w:val="2"/>
+          <w:szCs w:val="24"/>
+          <w:lang w:eastAsia="cs-CZ"/>
+          <w14:ligatures w14:val="standardContextual"/>
+        </w:rPr>
+      </w:pPr>
+      <w:hyperlink w:anchor="_Toc193908573" w:history="1">
+        <w:r>
+          <w:rPr>
+            <w:rStyle w:val="Hypertextovodkaz"/>
+            <w:noProof/>
+          </w:rPr>
+          <w:t>Obrázek  21: Životy základny s 20% (vlastní zdroj)</w:t>
+        </w:r>
+        <w:r>
+          <w:rPr>
+            <w:noProof/>
+            <w:webHidden/>
+          </w:rPr>
+          <w:tab/>
+        </w:r>
+        <w:r>
+          <w:rPr>
+            <w:noProof/>
+            <w:webHidden/>
+          </w:rPr>
+          <w:fldChar w:fldCharType="begin"/>
+        </w:r>
+        <w:r>
+          <w:rPr>
+            <w:noProof/>
+            <w:webHidden/>
+          </w:rPr>
+          <w:instrText xml:space="preserve"> PAGEREF _Toc193908573 \h </w:instrText>
+        </w:r>
+        <w:r>
+          <w:rPr>
+            <w:noProof/>
+            <w:webHidden/>
+          </w:rPr>
+        </w:r>
+        <w:r>
+          <w:rPr>
+            <w:noProof/>
+            <w:webHidden/>
+          </w:rPr>
+          <w:fldChar w:fldCharType="separate"/>
+        </w:r>
+        <w:r>
+          <w:rPr>
+            <w:noProof/>
+            <w:webHidden/>
+          </w:rPr>
+          <w:t>27</w:t>
+        </w:r>
+        <w:r>
+          <w:rPr>
+            <w:noProof/>
+            <w:webHidden/>
+          </w:rPr>
+          <w:fldChar w:fldCharType="end"/>
+        </w:r>
+      </w:hyperlink>
+    </w:p>
+    <w:p>
+      <w:pPr>
+        <w:pStyle w:val="Seznamobrzk"/>
+        <w:tabs>
+          <w:tab w:val="right" w:leader="dot" w:pos="9062"/>
+        </w:tabs>
+        <w:rPr>
+          <w:rFonts w:eastAsiaTheme="minorEastAsia"/>
+          <w:noProof/>
+          <w:kern w:val="2"/>
+          <w:szCs w:val="24"/>
+          <w:lang w:eastAsia="cs-CZ"/>
+          <w14:ligatures w14:val="standardContextual"/>
+        </w:rPr>
+      </w:pPr>
+      <w:hyperlink w:anchor="_Toc193908574" w:history="1">
+        <w:r>
+          <w:rPr>
+            <w:rStyle w:val="Hypertextovodkaz"/>
+            <w:noProof/>
+          </w:rPr>
+          <w:t>Obrázek  22: Ukazatel hodnot zkušeností a peněz (vlastní zdroj)</w:t>
+        </w:r>
+        <w:r>
+          <w:rPr>
+            <w:noProof/>
+            <w:webHidden/>
+          </w:rPr>
+          <w:tab/>
+        </w:r>
+        <w:r>
+          <w:rPr>
+            <w:noProof/>
+            <w:webHidden/>
+          </w:rPr>
+          <w:fldChar w:fldCharType="begin"/>
+        </w:r>
+        <w:r>
+          <w:rPr>
+            <w:noProof/>
+            <w:webHidden/>
+          </w:rPr>
+          <w:instrText xml:space="preserve"> PAGEREF _Toc193908574 \h </w:instrText>
+        </w:r>
+        <w:r>
+          <w:rPr>
+            <w:noProof/>
+            <w:webHidden/>
+          </w:rPr>
+        </w:r>
+        <w:r>
+          <w:rPr>
+            <w:noProof/>
+            <w:webHidden/>
+          </w:rPr>
+          <w:fldChar w:fldCharType="separate"/>
+        </w:r>
+        <w:r>
+          <w:rPr>
+            <w:noProof/>
+            <w:webHidden/>
+          </w:rPr>
+          <w:t>28</w:t>
+        </w:r>
+        <w:r>
+          <w:rPr>
+            <w:noProof/>
+            <w:webHidden/>
+          </w:rPr>
+          <w:fldChar w:fldCharType="end"/>
+        </w:r>
+      </w:hyperlink>
+    </w:p>
+    <w:p>
+      <w:pPr>
+        <w:pStyle w:val="Seznamobrzk"/>
+        <w:tabs>
+          <w:tab w:val="right" w:leader="dot" w:pos="9062"/>
+        </w:tabs>
+        <w:rPr>
+          <w:rFonts w:eastAsiaTheme="minorEastAsia"/>
+          <w:noProof/>
+          <w:kern w:val="2"/>
+          <w:szCs w:val="24"/>
+          <w:lang w:eastAsia="cs-CZ"/>
+          <w14:ligatures w14:val="standardContextual"/>
+        </w:rPr>
+      </w:pPr>
+      <w:hyperlink w:anchor="_Toc193908575" w:history="1">
+        <w:r>
+          <w:rPr>
+            <w:rStyle w:val="Hypertextovodkaz"/>
+            <w:noProof/>
+          </w:rPr>
+          <w:t>Obrázek  23: Vzhled nastavení (vlastní zdroj)</w:t>
+        </w:r>
+        <w:r>
+          <w:rPr>
+            <w:noProof/>
+            <w:webHidden/>
+          </w:rPr>
+          <w:tab/>
+        </w:r>
+        <w:r>
+          <w:rPr>
+            <w:noProof/>
+            <w:webHidden/>
+          </w:rPr>
+          <w:fldChar w:fldCharType="begin"/>
+        </w:r>
+        <w:r>
+          <w:rPr>
+            <w:noProof/>
+            <w:webHidden/>
+          </w:rPr>
+          <w:instrText xml:space="preserve"> PAGEREF _Toc193908575 \h </w:instrText>
+        </w:r>
+        <w:r>
+          <w:rPr>
+            <w:noProof/>
+            <w:webHidden/>
+          </w:rPr>
+        </w:r>
+        <w:r>
+          <w:rPr>
+            <w:noProof/>
+            <w:webHidden/>
+          </w:rPr>
+          <w:fldChar w:fldCharType="separate"/>
+        </w:r>
+        <w:r>
+          <w:rPr>
+            <w:noProof/>
+            <w:webHidden/>
+          </w:rPr>
           <w:t>29</w:t>
         </w:r>
         <w:r>
@@ -13660,13 +14391,14 @@
       <w:r>
         <w:rPr>
           <w:rFonts w:asciiTheme="minorHAnsi" w:eastAsiaTheme="minorHAnsi" w:hAnsiTheme="minorHAnsi" w:cstheme="minorBidi"/>
+          <w:b w:val="0"/>
+          <w:bCs w:val="0"/>
           <w:color w:val="auto"/>
           <w:sz w:val="24"/>
           <w:szCs w:val="22"/>
         </w:rPr>
         <w:fldChar w:fldCharType="end"/>
       </w:r>
-      <w:bookmarkStart w:id="102" w:name="_Toc193899286"/>
       <w:r>
         <w:rPr>
           <w:rFonts w:eastAsiaTheme="minorHAnsi"/>
@@ -13679,7 +14411,7 @@
         </w:rPr>
         <w:t>e</w:t>
       </w:r>
-      <w:bookmarkEnd w:id="102"/>
+      <w:bookmarkEnd w:id="107"/>
     </w:p>
     <w:p>
       <w:pPr>
@@ -13741,7 +14473,7 @@
       <w:r>
         <w:t xml:space="preserve">]. Dostupné z </w:t>
       </w:r>
-      <w:hyperlink r:id="rId27" w:history="1">
+      <w:hyperlink r:id="rId32" w:history="1">
         <w:r>
           <w:rPr>
             <w:rStyle w:val="Hypertextovodkaz"/>
@@ -13858,7 +14590,7 @@
         </w:rPr>
         <w:t xml:space="preserve"> z </w:t>
       </w:r>
-      <w:hyperlink r:id="rId28" w:history="1">
+      <w:hyperlink r:id="rId33" w:history="1">
         <w:r>
           <w:rPr>
             <w:rStyle w:val="Hypertextovodkaz"/>
@@ -13969,7 +14701,7 @@
         </w:rPr>
         <w:t>, 2001-. Dostupné z: </w:t>
       </w:r>
-      <w:hyperlink r:id="rId29" w:history="1">
+      <w:hyperlink r:id="rId34" w:history="1">
         <w:r>
           <w:rPr>
             <w:rStyle w:val="Hypertextovodkaz"/>
@@ -13997,6 +14729,7 @@
           <w:iCs/>
           <w:szCs w:val="24"/>
         </w:rPr>
+        <w:lastRenderedPageBreak/>
         <w:t xml:space="preserve">Microsoft </w:t>
       </w:r>
       <w:proofErr w:type="spellStart"/>
@@ -14079,7 +14812,7 @@
         </w:rPr>
         <w:t>, 2001-. Dostupné z: </w:t>
       </w:r>
-      <w:hyperlink r:id="rId30" w:history="1">
+      <w:hyperlink r:id="rId35" w:history="1">
         <w:r>
           <w:rPr>
             <w:rStyle w:val="Hypertextovodkaz"/>
@@ -14173,7 +14906,7 @@
         </w:rPr>
         <w:t>, 2001-. Dostupné z: </w:t>
       </w:r>
-      <w:hyperlink r:id="rId31" w:history="1">
+      <w:hyperlink r:id="rId36" w:history="1">
         <w:r>
           <w:rPr>
             <w:rStyle w:val="Hypertextovodkaz"/>
@@ -14202,7 +14935,7 @@
       <w:r>
         <w:t>. Online. 2012. Dostupné z: </w:t>
       </w:r>
-      <w:hyperlink r:id="rId32" w:history="1">
+      <w:hyperlink r:id="rId37" w:history="1">
         <w:r>
           <w:rPr>
             <w:rStyle w:val="Hypertextovodkaz"/>
@@ -14216,8 +14949,8 @@
       </w:r>
     </w:p>
     <w:sectPr>
-      <w:headerReference w:type="default" r:id="rId33"/>
-      <w:footerReference w:type="default" r:id="rId34"/>
+      <w:headerReference w:type="default" r:id="rId38"/>
+      <w:footerReference w:type="default" r:id="rId39"/>
       <w:pgSz w:w="11906" w:h="16838"/>
       <w:pgMar w:top="1417" w:right="1417" w:bottom="1417" w:left="1417" w:header="708" w:footer="708" w:gutter="0"/>
       <w:cols w:space="708"/>

</xml_diff>